<commit_message>
its group norming time he said as he group normed all over the place
</commit_message>
<xml_diff>
--- a/Documentation/Group Norms.docx
+++ b/Documentation/Group Norms.docx
@@ -1,401 +1,391 @@
 
 <file path=word/document.xml><?xml version="1.0" encoding="utf-8"?>
-<w:document xmlns:mc="http://schemas.openxmlformats.org/markup-compatibility/2006" xmlns:o="urn:schemas-microsoft-com:office:office" xmlns:r="http://schemas.openxmlformats.org/officeDocument/2006/relationships" xmlns:m="http://schemas.openxmlformats.org/officeDocument/2006/math" xmlns:v="urn:schemas-microsoft-com:vml" xmlns:wp="http://schemas.openxmlformats.org/drawingml/2006/wordprocessingDrawing" xmlns:w10="urn:schemas-microsoft-com:office:word" xmlns:w="http://schemas.openxmlformats.org/wordprocessingml/2006/main" xmlns:wne="http://schemas.microsoft.com/office/word/2006/wordml" xmlns:sl="http://schemas.openxmlformats.org/schemaLibrary/2006/main" xmlns:a="http://schemas.openxmlformats.org/drawingml/2006/main" xmlns:pic="http://schemas.openxmlformats.org/drawingml/2006/picture" xmlns:c="http://schemas.openxmlformats.org/drawingml/2006/chart" xmlns:lc="http://schemas.openxmlformats.org/drawingml/2006/lockedCanvas" xmlns:dgm="http://schemas.openxmlformats.org/drawingml/2006/diagram" xmlns:wps="http://schemas.microsoft.com/office/word/2010/wordprocessingShape" xmlns:wpg="http://schemas.microsoft.com/office/word/2010/wordprocessingGroup" xmlns:w14="http://schemas.microsoft.com/office/word/2010/wordml" xmlns:w15="http://schemas.microsoft.com/office/word/2012/wordml">
+<w:document xmlns:wpc="http://schemas.microsoft.com/office/word/2010/wordprocessingCanvas" xmlns:cx="http://schemas.microsoft.com/office/drawing/2014/chartex" xmlns:cx1="http://schemas.microsoft.com/office/drawing/2015/9/8/chartex" xmlns:cx2="http://schemas.microsoft.com/office/drawing/2015/10/21/chartex" xmlns:cx3="http://schemas.microsoft.com/office/drawing/2016/5/9/chartex" xmlns:cx4="http://schemas.microsoft.com/office/drawing/2016/5/10/chartex" xmlns:cx5="http://schemas.microsoft.com/office/drawing/2016/5/11/chartex" xmlns:cx6="http://schemas.microsoft.com/office/drawing/2016/5/12/chartex" xmlns:cx7="http://schemas.microsoft.com/office/drawing/2016/5/13/chartex" xmlns:cx8="http://schemas.microsoft.com/office/drawing/2016/5/14/chartex" xmlns:mc="http://schemas.openxmlformats.org/markup-compatibility/2006" xmlns:aink="http://schemas.microsoft.com/office/drawing/2016/ink" xmlns:am3d="http://schemas.microsoft.com/office/drawing/2017/model3d" xmlns:o="urn:schemas-microsoft-com:office:office" xmlns:r="http://schemas.openxmlformats.org/officeDocument/2006/relationships" xmlns:m="http://schemas.openxmlformats.org/officeDocument/2006/math" xmlns:v="urn:schemas-microsoft-com:vml" xmlns:wp14="http://schemas.microsoft.com/office/word/2010/wordprocessingDrawing" xmlns:wp="http://schemas.openxmlformats.org/drawingml/2006/wordprocessingDrawing" xmlns:w10="urn:schemas-microsoft-com:office:word" xmlns:w="http://schemas.openxmlformats.org/wordprocessingml/2006/main" xmlns:w14="http://schemas.microsoft.com/office/word/2010/wordml" xmlns:w15="http://schemas.microsoft.com/office/word/2012/wordml" xmlns:w16cid="http://schemas.microsoft.com/office/word/2016/wordml/cid" xmlns:w16se="http://schemas.microsoft.com/office/word/2015/wordml/symex" xmlns:wpg="http://schemas.microsoft.com/office/word/2010/wordprocessingGroup" xmlns:wpi="http://schemas.microsoft.com/office/word/2010/wordprocessingInk" xmlns:wne="http://schemas.microsoft.com/office/word/2006/wordml" xmlns:wps="http://schemas.microsoft.com/office/word/2010/wordprocessingShape" mc:Ignorable="w14 w15 w16se w16cid wp14">
   <w:body>
     <w:p>
       <w:pPr>
         <w:pStyle w:val="Title"/>
-        <w:rPr/>
       </w:pPr>
       <w:r>
-        <w:rPr>
-          <w:rtl w:val="0"/>
-        </w:rPr>
-        <w:t xml:space="preserve">IB CS(SL)Year End Project – Group formation</w:t>
+        <w:t>IB CS(SL)Year End Project – Group formation</w:t>
       </w:r>
     </w:p>
     <w:p>
       <w:pPr>
-        <w:keepNext w:val="0"/>
-        <w:keepLines w:val="0"/>
-        <w:pageBreakBefore w:val="0"/>
-        <w:widowControl w:val="1"/>
         <w:numPr>
           <w:ilvl w:val="0"/>
           <w:numId w:val="4"/>
         </w:numPr>
         <w:pBdr>
-          <w:top w:space="0" w:sz="0" w:val="nil"/>
-          <w:left w:space="0" w:sz="0" w:val="nil"/>
-          <w:bottom w:space="0" w:sz="0" w:val="nil"/>
-          <w:right w:space="0" w:sz="0" w:val="nil"/>
-          <w:between w:space="0" w:sz="0" w:val="nil"/>
+          <w:top w:val="nil"/>
+          <w:left w:val="nil"/>
+          <w:bottom w:val="nil"/>
+          <w:right w:val="nil"/>
+          <w:between w:val="nil"/>
         </w:pBdr>
-        <w:shd w:fill="auto" w:val="clear"/>
-        <w:spacing w:after="160" w:before="0" w:line="259" w:lineRule="auto"/>
-        <w:ind w:left="720" w:right="0" w:hanging="360"/>
-        <w:jc w:val="left"/>
         <w:rPr>
-          <w:rFonts w:ascii="Calibri" w:cs="Calibri" w:eastAsia="Calibri" w:hAnsi="Calibri"/>
-          <w:b w:val="1"/>
-          <w:i w:val="0"/>
-          <w:smallCaps w:val="0"/>
-          <w:strike w:val="0"/>
+          <w:b/>
           <w:color w:val="000000"/>
-          <w:sz w:val="22"/>
-          <w:szCs w:val="22"/>
-          <w:u w:val="none"/>
-          <w:shd w:fill="auto" w:val="clear"/>
-          <w:vertAlign w:val="baseline"/>
         </w:rPr>
       </w:pPr>
       <w:r>
         <w:rPr>
-          <w:rFonts w:ascii="Calibri" w:cs="Calibri" w:eastAsia="Calibri" w:hAnsi="Calibri"/>
-          <w:b w:val="1"/>
-          <w:i w:val="0"/>
-          <w:smallCaps w:val="0"/>
-          <w:strike w:val="0"/>
+          <w:b/>
           <w:color w:val="000000"/>
-          <w:sz w:val="22"/>
-          <w:szCs w:val="22"/>
-          <w:u w:val="none"/>
-          <w:shd w:fill="auto" w:val="clear"/>
-          <w:vertAlign w:val="baseline"/>
-          <w:rtl w:val="0"/>
         </w:rPr>
-        <w:t xml:space="preserve">Identify Strengths and Weaknesses</w:t>
+        <w:t>Identify Strengths and Weaknesses</w:t>
       </w:r>
     </w:p>
     <w:p>
       <w:pPr>
-        <w:ind w:left="360" w:firstLine="0"/>
+        <w:ind w:left="360"/>
         <w:rPr>
-          <w:b w:val="1"/>
+          <w:b/>
         </w:rPr>
       </w:pPr>
       <w:r>
         <w:rPr>
-          <w:b w:val="1"/>
-          <w:rtl w:val="0"/>
+          <w:b/>
         </w:rPr>
-        <w:t xml:space="preserve">Create a chart that lists each group members strengths and weaknesses</w:t>
+        <w:t>Create a chart that lists each group members strengths and weaknesses</w:t>
       </w:r>
     </w:p>
     <w:tbl>
       <w:tblPr>
-        <w:tblStyle w:val="Table1"/>
-        <w:tblW w:w="8033.0" w:type="dxa"/>
-        <w:jc w:val="left"/>
+        <w:tblStyle w:val="a"/>
+        <w:tblW w:w="8033" w:type="dxa"/>
         <w:tblLayout w:type="fixed"/>
-        <w:tblLook w:val="0400"/>
+        <w:tblLook w:val="0400" w:firstRow="0" w:lastRow="0" w:firstColumn="0" w:lastColumn="0" w:noHBand="0" w:noVBand="1"/>
       </w:tblPr>
       <w:tblGrid>
         <w:gridCol w:w="2677"/>
         <w:gridCol w:w="2678"/>
         <w:gridCol w:w="2678"/>
-        <w:tblGridChange w:id="0">
-          <w:tblGrid>
-            <w:gridCol w:w="2677"/>
-            <w:gridCol w:w="2678"/>
-            <w:gridCol w:w="2678"/>
-          </w:tblGrid>
-        </w:tblGridChange>
       </w:tblGrid>
       <w:tr>
         <w:trPr>
-          <w:cantSplit w:val="0"/>
-          <w:trHeight w:val="489" w:hRule="atLeast"/>
-          <w:tblHeader w:val="0"/>
+          <w:trHeight w:val="489"/>
         </w:trPr>
         <w:tc>
           <w:tcPr>
+            <w:tcW w:w="2677" w:type="dxa"/>
             <w:tcBorders>
-              <w:top w:color="ffffff" w:space="0" w:sz="8" w:val="single"/>
-              <w:left w:color="ffffff" w:space="0" w:sz="8" w:val="single"/>
-              <w:bottom w:color="ffffff" w:space="0" w:sz="24" w:val="single"/>
-              <w:right w:color="ffffff" w:space="0" w:sz="8" w:val="single"/>
+              <w:top w:val="single" w:sz="8" w:space="0" w:color="FFFFFF"/>
+              <w:left w:val="single" w:sz="8" w:space="0" w:color="FFFFFF"/>
+              <w:bottom w:val="single" w:sz="24" w:space="0" w:color="FFFFFF"/>
+              <w:right w:val="single" w:sz="8" w:space="0" w:color="FFFFFF"/>
             </w:tcBorders>
-            <w:shd w:fill="b01513" w:val="clear"/>
+            <w:shd w:val="clear" w:color="auto" w:fill="B01513"/>
             <w:tcMar>
-              <w:top w:w="72.0" w:type="dxa"/>
-              <w:left w:w="144.0" w:type="dxa"/>
-              <w:bottom w:w="72.0" w:type="dxa"/>
-              <w:right w:w="144.0" w:type="dxa"/>
+              <w:top w:w="72" w:type="dxa"/>
+              <w:left w:w="144" w:type="dxa"/>
+              <w:bottom w:w="72" w:type="dxa"/>
+              <w:right w:w="144" w:type="dxa"/>
             </w:tcMar>
           </w:tcPr>
           <w:p>
             <w:pPr>
-              <w:ind w:left="360" w:firstLine="0"/>
-              <w:rPr/>
+              <w:ind w:left="360"/>
             </w:pPr>
             <w:r>
               <w:rPr>
-                <w:b w:val="1"/>
-                <w:rtl w:val="0"/>
+                <w:b/>
               </w:rPr>
-              <w:t xml:space="preserve">Team Member</w:t>
-            </w:r>
-            <w:r>
-              <w:rPr>
-                <w:rtl w:val="0"/>
-              </w:rPr>
+              <w:t>Team Member</w:t>
             </w:r>
           </w:p>
         </w:tc>
         <w:tc>
           <w:tcPr>
+            <w:tcW w:w="2678" w:type="dxa"/>
             <w:tcBorders>
-              <w:top w:color="ffffff" w:space="0" w:sz="8" w:val="single"/>
-              <w:left w:color="ffffff" w:space="0" w:sz="8" w:val="single"/>
-              <w:bottom w:color="ffffff" w:space="0" w:sz="24" w:val="single"/>
-              <w:right w:color="ffffff" w:space="0" w:sz="8" w:val="single"/>
+              <w:top w:val="single" w:sz="8" w:space="0" w:color="FFFFFF"/>
+              <w:left w:val="single" w:sz="8" w:space="0" w:color="FFFFFF"/>
+              <w:bottom w:val="single" w:sz="24" w:space="0" w:color="FFFFFF"/>
+              <w:right w:val="single" w:sz="8" w:space="0" w:color="FFFFFF"/>
             </w:tcBorders>
-            <w:shd w:fill="b01513" w:val="clear"/>
+            <w:shd w:val="clear" w:color="auto" w:fill="B01513"/>
             <w:tcMar>
-              <w:top w:w="72.0" w:type="dxa"/>
-              <w:left w:w="144.0" w:type="dxa"/>
-              <w:bottom w:w="72.0" w:type="dxa"/>
-              <w:right w:w="144.0" w:type="dxa"/>
+              <w:top w:w="72" w:type="dxa"/>
+              <w:left w:w="144" w:type="dxa"/>
+              <w:bottom w:w="72" w:type="dxa"/>
+              <w:right w:w="144" w:type="dxa"/>
             </w:tcMar>
           </w:tcPr>
           <w:p>
             <w:pPr>
-              <w:ind w:left="360" w:firstLine="0"/>
-              <w:rPr/>
+              <w:ind w:left="360"/>
             </w:pPr>
             <w:r>
               <w:rPr>
-                <w:b w:val="1"/>
-                <w:rtl w:val="0"/>
+                <w:b/>
               </w:rPr>
-              <w:t xml:space="preserve">Strengths</w:t>
-            </w:r>
-            <w:r>
-              <w:rPr>
-                <w:rtl w:val="0"/>
-              </w:rPr>
+              <w:t>Strengths</w:t>
             </w:r>
           </w:p>
         </w:tc>
         <w:tc>
           <w:tcPr>
+            <w:tcW w:w="2678" w:type="dxa"/>
             <w:tcBorders>
-              <w:top w:color="ffffff" w:space="0" w:sz="8" w:val="single"/>
-              <w:left w:color="ffffff" w:space="0" w:sz="8" w:val="single"/>
-              <w:bottom w:color="ffffff" w:space="0" w:sz="24" w:val="single"/>
-              <w:right w:color="ffffff" w:space="0" w:sz="8" w:val="single"/>
+              <w:top w:val="single" w:sz="8" w:space="0" w:color="FFFFFF"/>
+              <w:left w:val="single" w:sz="8" w:space="0" w:color="FFFFFF"/>
+              <w:bottom w:val="single" w:sz="24" w:space="0" w:color="FFFFFF"/>
+              <w:right w:val="single" w:sz="8" w:space="0" w:color="FFFFFF"/>
             </w:tcBorders>
-            <w:shd w:fill="b01513" w:val="clear"/>
+            <w:shd w:val="clear" w:color="auto" w:fill="B01513"/>
             <w:tcMar>
-              <w:top w:w="72.0" w:type="dxa"/>
-              <w:left w:w="144.0" w:type="dxa"/>
-              <w:bottom w:w="72.0" w:type="dxa"/>
-              <w:right w:w="144.0" w:type="dxa"/>
+              <w:top w:w="72" w:type="dxa"/>
+              <w:left w:w="144" w:type="dxa"/>
+              <w:bottom w:w="72" w:type="dxa"/>
+              <w:right w:w="144" w:type="dxa"/>
             </w:tcMar>
           </w:tcPr>
           <w:p>
             <w:pPr>
-              <w:ind w:left="360" w:firstLine="0"/>
-              <w:rPr/>
+              <w:ind w:left="360"/>
             </w:pPr>
             <w:r>
               <w:rPr>
-                <w:b w:val="1"/>
-                <w:rtl w:val="0"/>
+                <w:b/>
               </w:rPr>
-              <w:t xml:space="preserve">Weaknesses</w:t>
-            </w:r>
-            <w:r>
-              <w:rPr>
-                <w:rtl w:val="0"/>
-              </w:rPr>
+              <w:t>Weaknesses</w:t>
             </w:r>
           </w:p>
         </w:tc>
       </w:tr>
       <w:tr>
         <w:trPr>
-          <w:cantSplit w:val="0"/>
-          <w:trHeight w:val="489" w:hRule="atLeast"/>
-          <w:tblHeader w:val="0"/>
+          <w:trHeight w:val="489"/>
         </w:trPr>
         <w:tc>
           <w:tcPr>
+            <w:tcW w:w="2677" w:type="dxa"/>
             <w:tcBorders>
-              <w:top w:color="ffffff" w:space="0" w:sz="24" w:val="single"/>
-              <w:left w:color="ffffff" w:space="0" w:sz="8" w:val="single"/>
-              <w:bottom w:color="ffffff" w:space="0" w:sz="8" w:val="single"/>
-              <w:right w:color="ffffff" w:space="0" w:sz="8" w:val="single"/>
+              <w:top w:val="single" w:sz="24" w:space="0" w:color="FFFFFF"/>
+              <w:left w:val="single" w:sz="8" w:space="0" w:color="FFFFFF"/>
+              <w:bottom w:val="single" w:sz="8" w:space="0" w:color="FFFFFF"/>
+              <w:right w:val="single" w:sz="8" w:space="0" w:color="FFFFFF"/>
             </w:tcBorders>
-            <w:shd w:fill="e4cccc" w:val="clear"/>
+            <w:shd w:val="clear" w:color="auto" w:fill="E4CCCC"/>
             <w:tcMar>
-              <w:top w:w="72.0" w:type="dxa"/>
-              <w:left w:w="144.0" w:type="dxa"/>
-              <w:bottom w:w="72.0" w:type="dxa"/>
-              <w:right w:w="144.0" w:type="dxa"/>
+              <w:top w:w="72" w:type="dxa"/>
+              <w:left w:w="144" w:type="dxa"/>
+              <w:bottom w:w="72" w:type="dxa"/>
+              <w:right w:w="144" w:type="dxa"/>
             </w:tcMar>
           </w:tcPr>
           <w:p>
             <w:pPr>
-              <w:ind w:left="360" w:firstLine="0"/>
-              <w:rPr/>
+              <w:ind w:left="360"/>
             </w:pPr>
             <w:r>
-              <w:rPr>
-                <w:rtl w:val="0"/>
-              </w:rPr>
-              <w:t xml:space="preserve">Student 1</w:t>
+              <w:t>Student 1</w:t>
             </w:r>
           </w:p>
         </w:tc>
         <w:tc>
           <w:tcPr>
+            <w:tcW w:w="2678" w:type="dxa"/>
             <w:tcBorders>
-              <w:top w:color="ffffff" w:space="0" w:sz="24" w:val="single"/>
-              <w:left w:color="ffffff" w:space="0" w:sz="8" w:val="single"/>
-              <w:bottom w:color="ffffff" w:space="0" w:sz="8" w:val="single"/>
-              <w:right w:color="ffffff" w:space="0" w:sz="8" w:val="single"/>
+              <w:top w:val="single" w:sz="24" w:space="0" w:color="FFFFFF"/>
+              <w:left w:val="single" w:sz="8" w:space="0" w:color="FFFFFF"/>
+              <w:bottom w:val="single" w:sz="8" w:space="0" w:color="FFFFFF"/>
+              <w:right w:val="single" w:sz="8" w:space="0" w:color="FFFFFF"/>
             </w:tcBorders>
-            <w:shd w:fill="e4cccc" w:val="clear"/>
+            <w:shd w:val="clear" w:color="auto" w:fill="E4CCCC"/>
             <w:tcMar>
-              <w:top w:w="72.0" w:type="dxa"/>
-              <w:left w:w="144.0" w:type="dxa"/>
-              <w:bottom w:w="72.0" w:type="dxa"/>
-              <w:right w:w="144.0" w:type="dxa"/>
+              <w:top w:w="72" w:type="dxa"/>
+              <w:left w:w="144" w:type="dxa"/>
+              <w:bottom w:w="72" w:type="dxa"/>
+              <w:right w:w="144" w:type="dxa"/>
             </w:tcMar>
           </w:tcPr>
           <w:p>
             <w:pPr>
-              <w:keepNext w:val="0"/>
-              <w:keepLines w:val="0"/>
-              <w:pageBreakBefore w:val="0"/>
-              <w:widowControl w:val="1"/>
+              <w:pStyle w:val="NormalWeb"/>
               <w:numPr>
                 <w:ilvl w:val="0"/>
                 <w:numId w:val="5"/>
               </w:numPr>
-              <w:pBdr>
-                <w:top w:space="0" w:sz="0" w:val="nil"/>
-                <w:left w:space="0" w:sz="0" w:val="nil"/>
-                <w:bottom w:space="0" w:sz="0" w:val="nil"/>
-                <w:right w:space="0" w:sz="0" w:val="nil"/>
-                <w:between w:space="0" w:sz="0" w:val="nil"/>
-              </w:pBdr>
-              <w:shd w:fill="auto" w:val="clear"/>
-              <w:spacing w:after="160" w:before="0" w:line="259" w:lineRule="auto"/>
-              <w:ind w:left="1080" w:right="0" w:hanging="360"/>
-              <w:jc w:val="left"/>
-              <w:rPr/>
+              <w:spacing w:before="0" w:beforeAutospacing="0" w:after="160" w:afterAutospacing="0"/>
+              <w:textAlignment w:val="baseline"/>
+              <w:rPr>
+                <w:rFonts w:ascii="Noto Sans Symbols" w:hAnsi="Noto Sans Symbols"/>
+                <w:color w:val="000000"/>
+                <w:sz w:val="22"/>
+                <w:szCs w:val="22"/>
+              </w:rPr>
             </w:pPr>
             <w:r>
               <w:rPr>
-                <w:rtl w:val="0"/>
+                <w:rFonts w:ascii="Calibri" w:hAnsi="Calibri" w:cs="Calibri"/>
+                <w:color w:val="000000"/>
+                <w:sz w:val="22"/>
+                <w:szCs w:val="22"/>
               </w:rPr>
+              <w:t>Experienced in coding</w:t>
             </w:r>
+          </w:p>
+          <w:p>
+            <w:pPr>
+              <w:pStyle w:val="NormalWeb"/>
+              <w:numPr>
+                <w:ilvl w:val="0"/>
+                <w:numId w:val="5"/>
+              </w:numPr>
+              <w:spacing w:before="0" w:beforeAutospacing="0" w:after="160" w:afterAutospacing="0"/>
+              <w:textAlignment w:val="baseline"/>
+              <w:rPr>
+                <w:rFonts w:ascii="Noto Sans Symbols" w:hAnsi="Noto Sans Symbols"/>
+                <w:color w:val="000000"/>
+                <w:sz w:val="22"/>
+                <w:szCs w:val="22"/>
+              </w:rPr>
+            </w:pPr>
+            <w:r>
+              <w:rPr>
+                <w:rFonts w:ascii="Calibri" w:hAnsi="Calibri" w:cs="Calibri"/>
+                <w:color w:val="000000"/>
+                <w:sz w:val="22"/>
+                <w:szCs w:val="22"/>
+              </w:rPr>
+              <w:t xml:space="preserve">Experienced with </w:t>
+            </w:r>
+            <w:proofErr w:type="spellStart"/>
+            <w:r>
+              <w:rPr>
+                <w:rFonts w:ascii="Calibri" w:hAnsi="Calibri" w:cs="Calibri"/>
+                <w:color w:val="000000"/>
+                <w:sz w:val="22"/>
+                <w:szCs w:val="22"/>
+              </w:rPr>
+              <w:t>github</w:t>
+            </w:r>
+            <w:proofErr w:type="spellEnd"/>
           </w:p>
         </w:tc>
         <w:tc>
           <w:tcPr>
+            <w:tcW w:w="2678" w:type="dxa"/>
             <w:tcBorders>
-              <w:top w:color="ffffff" w:space="0" w:sz="24" w:val="single"/>
-              <w:left w:color="ffffff" w:space="0" w:sz="8" w:val="single"/>
-              <w:bottom w:color="ffffff" w:space="0" w:sz="8" w:val="single"/>
-              <w:right w:color="ffffff" w:space="0" w:sz="8" w:val="single"/>
+              <w:top w:val="single" w:sz="24" w:space="0" w:color="FFFFFF"/>
+              <w:left w:val="single" w:sz="8" w:space="0" w:color="FFFFFF"/>
+              <w:bottom w:val="single" w:sz="8" w:space="0" w:color="FFFFFF"/>
+              <w:right w:val="single" w:sz="8" w:space="0" w:color="FFFFFF"/>
             </w:tcBorders>
-            <w:shd w:fill="e4cccc" w:val="clear"/>
+            <w:shd w:val="clear" w:color="auto" w:fill="E4CCCC"/>
             <w:tcMar>
-              <w:top w:w="72.0" w:type="dxa"/>
-              <w:left w:w="144.0" w:type="dxa"/>
-              <w:bottom w:w="72.0" w:type="dxa"/>
-              <w:right w:w="144.0" w:type="dxa"/>
+              <w:top w:w="72" w:type="dxa"/>
+              <w:left w:w="144" w:type="dxa"/>
+              <w:bottom w:w="72" w:type="dxa"/>
+              <w:right w:w="144" w:type="dxa"/>
             </w:tcMar>
           </w:tcPr>
           <w:p>
             <w:pPr>
-              <w:keepNext w:val="0"/>
-              <w:keepLines w:val="0"/>
-              <w:pageBreakBefore w:val="0"/>
-              <w:widowControl w:val="1"/>
+              <w:pStyle w:val="NormalWeb"/>
               <w:numPr>
                 <w:ilvl w:val="0"/>
                 <w:numId w:val="5"/>
               </w:numPr>
-              <w:pBdr>
-                <w:top w:space="0" w:sz="0" w:val="nil"/>
-                <w:left w:space="0" w:sz="0" w:val="nil"/>
-                <w:bottom w:space="0" w:sz="0" w:val="nil"/>
-                <w:right w:space="0" w:sz="0" w:val="nil"/>
-                <w:between w:space="0" w:sz="0" w:val="nil"/>
-              </w:pBdr>
-              <w:shd w:fill="auto" w:val="clear"/>
-              <w:spacing w:after="160" w:before="0" w:line="259" w:lineRule="auto"/>
-              <w:ind w:left="1080" w:right="0" w:hanging="360"/>
-              <w:jc w:val="left"/>
-              <w:rPr/>
+              <w:spacing w:before="0" w:beforeAutospacing="0" w:after="160" w:afterAutospacing="0"/>
+              <w:textAlignment w:val="baseline"/>
+              <w:rPr>
+                <w:rFonts w:ascii="Noto Sans Symbols" w:hAnsi="Noto Sans Symbols"/>
+                <w:color w:val="000000"/>
+                <w:sz w:val="22"/>
+                <w:szCs w:val="22"/>
+              </w:rPr>
             </w:pPr>
             <w:r>
               <w:rPr>
-                <w:rtl w:val="0"/>
+                <w:rFonts w:ascii="Calibri" w:hAnsi="Calibri" w:cs="Calibri"/>
+                <w:color w:val="000000"/>
+                <w:sz w:val="22"/>
+                <w:szCs w:val="22"/>
               </w:rPr>
+              <w:t>Procrastinates a lot</w:t>
+            </w:r>
+          </w:p>
+          <w:p>
+            <w:pPr>
+              <w:pStyle w:val="NormalWeb"/>
+              <w:numPr>
+                <w:ilvl w:val="0"/>
+                <w:numId w:val="5"/>
+              </w:numPr>
+              <w:spacing w:before="0" w:beforeAutospacing="0" w:after="160" w:afterAutospacing="0"/>
+              <w:textAlignment w:val="baseline"/>
+              <w:rPr>
+                <w:rFonts w:ascii="Noto Sans Symbols" w:hAnsi="Noto Sans Symbols"/>
+                <w:color w:val="000000"/>
+                <w:sz w:val="22"/>
+                <w:szCs w:val="22"/>
+              </w:rPr>
+            </w:pPr>
+            <w:r>
+              <w:rPr>
+                <w:rFonts w:ascii="Calibri" w:hAnsi="Calibri" w:cs="Calibri"/>
+                <w:color w:val="000000"/>
+                <w:sz w:val="22"/>
+                <w:szCs w:val="22"/>
+              </w:rPr>
+              <w:t>Has other things to do</w:t>
             </w:r>
           </w:p>
         </w:tc>
       </w:tr>
       <w:tr>
         <w:trPr>
-          <w:cantSplit w:val="0"/>
-          <w:trHeight w:val="489" w:hRule="atLeast"/>
-          <w:tblHeader w:val="0"/>
+          <w:trHeight w:val="489"/>
         </w:trPr>
         <w:tc>
           <w:tcPr>
+            <w:tcW w:w="2677" w:type="dxa"/>
             <w:tcBorders>
-              <w:top w:color="ffffff" w:space="0" w:sz="8" w:val="single"/>
-              <w:left w:color="ffffff" w:space="0" w:sz="8" w:val="single"/>
-              <w:bottom w:color="ffffff" w:space="0" w:sz="8" w:val="single"/>
-              <w:right w:color="ffffff" w:space="0" w:sz="8" w:val="single"/>
+              <w:top w:val="single" w:sz="8" w:space="0" w:color="FFFFFF"/>
+              <w:left w:val="single" w:sz="8" w:space="0" w:color="FFFFFF"/>
+              <w:bottom w:val="single" w:sz="8" w:space="0" w:color="FFFFFF"/>
+              <w:right w:val="single" w:sz="8" w:space="0" w:color="FFFFFF"/>
             </w:tcBorders>
-            <w:shd w:fill="f2e7e7" w:val="clear"/>
+            <w:shd w:val="clear" w:color="auto" w:fill="F2E7E7"/>
             <w:tcMar>
-              <w:top w:w="72.0" w:type="dxa"/>
-              <w:left w:w="144.0" w:type="dxa"/>
-              <w:bottom w:w="72.0" w:type="dxa"/>
-              <w:right w:w="144.0" w:type="dxa"/>
+              <w:top w:w="72" w:type="dxa"/>
+              <w:left w:w="144" w:type="dxa"/>
+              <w:bottom w:w="72" w:type="dxa"/>
+              <w:right w:w="144" w:type="dxa"/>
             </w:tcMar>
           </w:tcPr>
           <w:p>
             <w:pPr>
-              <w:ind w:left="360" w:firstLine="0"/>
-              <w:rPr/>
+              <w:ind w:left="360"/>
             </w:pPr>
             <w:r>
-              <w:rPr>
-                <w:rtl w:val="0"/>
-              </w:rPr>
-              <w:t xml:space="preserve">Shreya Madhavan</w:t>
+              <w:t xml:space="preserve">Shreya </w:t>
             </w:r>
+            <w:proofErr w:type="spellStart"/>
             <w:r>
-              <w:rPr>
-                <w:rtl w:val="0"/>
-              </w:rPr>
+              <w:t>Madhavan</w:t>
             </w:r>
+            <w:proofErr w:type="spellEnd"/>
           </w:p>
         </w:tc>
         <w:tc>
           <w:tcPr>
+            <w:tcW w:w="2678" w:type="dxa"/>
             <w:tcBorders>
-              <w:top w:color="ffffff" w:space="0" w:sz="8" w:val="single"/>
-              <w:left w:color="ffffff" w:space="0" w:sz="8" w:val="single"/>
-              <w:bottom w:color="ffffff" w:space="0" w:sz="8" w:val="single"/>
-              <w:right w:color="ffffff" w:space="0" w:sz="8" w:val="single"/>
+              <w:top w:val="single" w:sz="8" w:space="0" w:color="FFFFFF"/>
+              <w:left w:val="single" w:sz="8" w:space="0" w:color="FFFFFF"/>
+              <w:bottom w:val="single" w:sz="8" w:space="0" w:color="FFFFFF"/>
+              <w:right w:val="single" w:sz="8" w:space="0" w:color="FFFFFF"/>
             </w:tcBorders>
-            <w:shd w:fill="f2e7e7" w:val="clear"/>
+            <w:shd w:val="clear" w:color="auto" w:fill="F2E7E7"/>
             <w:tcMar>
-              <w:top w:w="72.0" w:type="dxa"/>
-              <w:left w:w="144.0" w:type="dxa"/>
-              <w:bottom w:w="72.0" w:type="dxa"/>
-              <w:right w:w="144.0" w:type="dxa"/>
+              <w:top w:w="72" w:type="dxa"/>
+              <w:left w:w="144" w:type="dxa"/>
+              <w:bottom w:w="72" w:type="dxa"/>
+              <w:right w:w="144" w:type="dxa"/>
             </w:tcMar>
           </w:tcPr>
           <w:p>
@@ -404,17 +394,10 @@
                 <w:ilvl w:val="0"/>
                 <w:numId w:val="6"/>
               </w:numPr>
-              <w:spacing w:after="0" w:afterAutospacing="0"/>
-              <w:ind w:left="720" w:hanging="360"/>
-              <w:rPr>
-                <w:u w:val="none"/>
-              </w:rPr>
+              <w:spacing w:after="0"/>
             </w:pPr>
             <w:r>
-              <w:rPr>
-                <w:rtl w:val="0"/>
-              </w:rPr>
-              <w:t xml:space="preserve">Organized</w:t>
+              <w:t>Organized</w:t>
             </w:r>
           </w:p>
           <w:p>
@@ -423,17 +406,10 @@
                 <w:ilvl w:val="0"/>
                 <w:numId w:val="6"/>
               </w:numPr>
-              <w:spacing w:after="0" w:afterAutospacing="0"/>
-              <w:ind w:left="720" w:hanging="360"/>
-              <w:rPr>
-                <w:u w:val="none"/>
-              </w:rPr>
+              <w:spacing w:after="0"/>
             </w:pPr>
             <w:r>
-              <w:rPr>
-                <w:rtl w:val="0"/>
-              </w:rPr>
-              <w:t xml:space="preserve">Time-efficient</w:t>
+              <w:t>Time-efficient</w:t>
             </w:r>
           </w:p>
           <w:p>
@@ -442,17 +418,10 @@
                 <w:ilvl w:val="0"/>
                 <w:numId w:val="6"/>
               </w:numPr>
-              <w:spacing w:after="0" w:afterAutospacing="0"/>
-              <w:ind w:left="720" w:hanging="360"/>
-              <w:rPr>
-                <w:u w:val="none"/>
-              </w:rPr>
+              <w:spacing w:after="0"/>
             </w:pPr>
             <w:r>
-              <w:rPr>
-                <w:rtl w:val="0"/>
-              </w:rPr>
-              <w:t xml:space="preserve">Reliable</w:t>
+              <w:t>Reliable</w:t>
             </w:r>
           </w:p>
           <w:p>
@@ -461,32 +430,24 @@
                 <w:ilvl w:val="0"/>
                 <w:numId w:val="6"/>
               </w:numPr>
-              <w:ind w:left="720" w:hanging="360"/>
-              <w:rPr>
-                <w:u w:val="none"/>
-              </w:rPr>
             </w:pPr>
-            <w:r>
-              <w:rPr>
-                <w:rtl w:val="0"/>
-              </w:rPr>
-            </w:r>
           </w:p>
         </w:tc>
         <w:tc>
           <w:tcPr>
+            <w:tcW w:w="2678" w:type="dxa"/>
             <w:tcBorders>
-              <w:top w:color="ffffff" w:space="0" w:sz="8" w:val="single"/>
-              <w:left w:color="ffffff" w:space="0" w:sz="8" w:val="single"/>
-              <w:bottom w:color="ffffff" w:space="0" w:sz="8" w:val="single"/>
-              <w:right w:color="ffffff" w:space="0" w:sz="8" w:val="single"/>
+              <w:top w:val="single" w:sz="8" w:space="0" w:color="FFFFFF"/>
+              <w:left w:val="single" w:sz="8" w:space="0" w:color="FFFFFF"/>
+              <w:bottom w:val="single" w:sz="8" w:space="0" w:color="FFFFFF"/>
+              <w:right w:val="single" w:sz="8" w:space="0" w:color="FFFFFF"/>
             </w:tcBorders>
-            <w:shd w:fill="f2e7e7" w:val="clear"/>
+            <w:shd w:val="clear" w:color="auto" w:fill="F2E7E7"/>
             <w:tcMar>
-              <w:top w:w="72.0" w:type="dxa"/>
-              <w:left w:w="144.0" w:type="dxa"/>
-              <w:bottom w:w="72.0" w:type="dxa"/>
-              <w:right w:w="144.0" w:type="dxa"/>
+              <w:top w:w="72" w:type="dxa"/>
+              <w:left w:w="144" w:type="dxa"/>
+              <w:bottom w:w="72" w:type="dxa"/>
+              <w:right w:w="144" w:type="dxa"/>
             </w:tcMar>
           </w:tcPr>
           <w:p>
@@ -495,18 +456,16 @@
                 <w:ilvl w:val="0"/>
                 <w:numId w:val="3"/>
               </w:numPr>
-              <w:spacing w:after="0" w:afterAutospacing="0"/>
-              <w:ind w:left="720" w:hanging="360"/>
-              <w:rPr>
-                <w:u w:val="none"/>
-              </w:rPr>
+              <w:spacing w:after="0"/>
             </w:pPr>
             <w:r>
-              <w:rPr>
-                <w:rtl w:val="0"/>
-              </w:rPr>
-              <w:t xml:space="preserve">Struggle with github</w:t>
+              <w:t xml:space="preserve">Struggle with </w:t>
             </w:r>
+            <w:proofErr w:type="spellStart"/>
+            <w:r>
+              <w:t>github</w:t>
+            </w:r>
+            <w:proofErr w:type="spellEnd"/>
           </w:p>
           <w:p>
             <w:pPr>
@@ -514,83 +473,43 @@
                 <w:ilvl w:val="0"/>
                 <w:numId w:val="3"/>
               </w:numPr>
-              <w:ind w:left="720" w:hanging="360"/>
-              <w:rPr>
-                <w:u w:val="none"/>
-              </w:rPr>
             </w:pPr>
-            <w:r>
-              <w:rPr>
-                <w:rtl w:val="0"/>
-              </w:rPr>
-            </w:r>
           </w:p>
         </w:tc>
       </w:tr>
     </w:tbl>
     <w:p>
       <w:pPr>
-        <w:ind w:left="360" w:firstLine="0"/>
-        <w:rPr/>
-      </w:pPr>
-      <w:r>
-        <w:rPr>
-          <w:rtl w:val="0"/>
-        </w:rPr>
-      </w:r>
+        <w:ind w:left="360"/>
+      </w:pPr>
     </w:p>
     <w:p>
       <w:pPr>
-        <w:keepNext w:val="0"/>
-        <w:keepLines w:val="0"/>
-        <w:pageBreakBefore w:val="0"/>
-        <w:widowControl w:val="1"/>
         <w:numPr>
           <w:ilvl w:val="0"/>
           <w:numId w:val="4"/>
         </w:numPr>
         <w:pBdr>
-          <w:top w:space="0" w:sz="0" w:val="nil"/>
-          <w:left w:space="0" w:sz="0" w:val="nil"/>
-          <w:bottom w:space="0" w:sz="0" w:val="nil"/>
-          <w:right w:space="0" w:sz="0" w:val="nil"/>
-          <w:between w:space="0" w:sz="0" w:val="nil"/>
+          <w:top w:val="nil"/>
+          <w:left w:val="nil"/>
+          <w:bottom w:val="nil"/>
+          <w:right w:val="nil"/>
+          <w:between w:val="nil"/>
         </w:pBdr>
-        <w:shd w:fill="auto" w:val="clear"/>
-        <w:spacing w:after="160" w:before="0" w:line="259" w:lineRule="auto"/>
-        <w:ind w:left="720" w:right="0" w:hanging="360"/>
-        <w:jc w:val="left"/>
         <w:rPr>
-          <w:rFonts w:ascii="Calibri" w:cs="Calibri" w:eastAsia="Calibri" w:hAnsi="Calibri"/>
-          <w:b w:val="1"/>
-          <w:i w:val="0"/>
-          <w:smallCaps w:val="0"/>
-          <w:strike w:val="0"/>
+          <w:b/>
           <w:color w:val="000000"/>
-          <w:sz w:val="22"/>
-          <w:szCs w:val="22"/>
-          <w:u w:val="none"/>
-          <w:shd w:fill="auto" w:val="clear"/>
-          <w:vertAlign w:val="baseline"/>
         </w:rPr>
       </w:pPr>
       <w:r>
         <w:rPr>
-          <w:rFonts w:ascii="Calibri" w:cs="Calibri" w:eastAsia="Calibri" w:hAnsi="Calibri"/>
-          <w:b w:val="1"/>
-          <w:i w:val="0"/>
-          <w:smallCaps w:val="0"/>
-          <w:strike w:val="0"/>
+          <w:b/>
           <w:color w:val="000000"/>
-          <w:sz w:val="22"/>
-          <w:szCs w:val="22"/>
-          <w:u w:val="none"/>
-          <w:shd w:fill="auto" w:val="clear"/>
-          <w:vertAlign w:val="baseline"/>
-          <w:rtl w:val="0"/>
         </w:rPr>
         <w:t xml:space="preserve"> Establish Group Communication</w:t>
       </w:r>
+      <w:bookmarkStart w:id="0" w:name="_GoBack"/>
+      <w:bookmarkEnd w:id="0"/>
     </w:p>
     <w:p>
       <w:pPr>
@@ -598,19 +517,20 @@
           <w:ilvl w:val="0"/>
           <w:numId w:val="1"/>
         </w:numPr>
-        <w:ind w:left="1080" w:hanging="360"/>
-        <w:rPr/>
       </w:pPr>
       <w:r>
-        <w:rPr>
-          <w:rtl w:val="0"/>
-        </w:rPr>
-        <w:t xml:space="preserve">We will use Canvas email</w:t>
+        <w:t>We will use Canvas email</w:t>
       </w:r>
+    </w:p>
+    <w:p>
+      <w:pPr>
+        <w:numPr>
+          <w:ilvl w:val="1"/>
+          <w:numId w:val="1"/>
+        </w:numPr>
+      </w:pPr>
       <w:r>
-        <w:rPr>
-          <w:rtl w:val="0"/>
-        </w:rPr>
+        <w:t>And easy communication with social media platforms</w:t>
       </w:r>
     </w:p>
     <w:p>
@@ -619,93 +539,76 @@
           <w:ilvl w:val="0"/>
           <w:numId w:val="1"/>
         </w:numPr>
-        <w:ind w:left="1080" w:hanging="360"/>
-        <w:rPr/>
       </w:pPr>
       <w:r>
-        <w:rPr>
-          <w:rtl w:val="0"/>
-        </w:rPr>
-        <w:t xml:space="preserve">How can you share files electronically?</w:t>
+        <w:t>How can you share files electronically?</w:t>
       </w:r>
     </w:p>
     <w:p>
       <w:pPr>
-        <w:ind w:left="360" w:firstLine="0"/>
-        <w:rPr/>
+        <w:numPr>
+          <w:ilvl w:val="1"/>
+          <w:numId w:val="1"/>
+        </w:numPr>
       </w:pPr>
       <w:r>
-        <w:rPr>
-          <w:rtl w:val="0"/>
-        </w:rPr>
+        <w:t xml:space="preserve">Through version control in git and </w:t>
       </w:r>
+      <w:proofErr w:type="spellStart"/>
+      <w:r>
+        <w:t>github</w:t>
+      </w:r>
+      <w:proofErr w:type="spellEnd"/>
     </w:p>
     <w:p>
       <w:pPr>
-        <w:keepNext w:val="0"/>
-        <w:keepLines w:val="0"/>
-        <w:pageBreakBefore w:val="0"/>
-        <w:widowControl w:val="1"/>
+        <w:ind w:left="360"/>
+      </w:pPr>
+    </w:p>
+    <w:p>
+      <w:pPr>
         <w:numPr>
           <w:ilvl w:val="0"/>
           <w:numId w:val="4"/>
         </w:numPr>
         <w:pBdr>
-          <w:top w:space="0" w:sz="0" w:val="nil"/>
-          <w:left w:space="0" w:sz="0" w:val="nil"/>
-          <w:bottom w:space="0" w:sz="0" w:val="nil"/>
-          <w:right w:space="0" w:sz="0" w:val="nil"/>
-          <w:between w:space="0" w:sz="0" w:val="nil"/>
+          <w:top w:val="nil"/>
+          <w:left w:val="nil"/>
+          <w:bottom w:val="nil"/>
+          <w:right w:val="nil"/>
+          <w:between w:val="nil"/>
         </w:pBdr>
-        <w:shd w:fill="auto" w:val="clear"/>
-        <w:spacing w:after="160" w:before="0" w:line="259" w:lineRule="auto"/>
-        <w:ind w:left="720" w:right="0" w:hanging="360"/>
-        <w:jc w:val="left"/>
         <w:rPr>
-          <w:rFonts w:ascii="Calibri" w:cs="Calibri" w:eastAsia="Calibri" w:hAnsi="Calibri"/>
-          <w:b w:val="1"/>
-          <w:i w:val="0"/>
-          <w:smallCaps w:val="0"/>
-          <w:strike w:val="0"/>
+          <w:b/>
           <w:color w:val="000000"/>
-          <w:sz w:val="22"/>
-          <w:szCs w:val="22"/>
-          <w:u w:val="none"/>
-          <w:shd w:fill="auto" w:val="clear"/>
-          <w:vertAlign w:val="baseline"/>
         </w:rPr>
       </w:pPr>
       <w:r>
         <w:rPr>
-          <w:rFonts w:ascii="Calibri" w:cs="Calibri" w:eastAsia="Calibri" w:hAnsi="Calibri"/>
-          <w:b w:val="1"/>
-          <w:i w:val="0"/>
-          <w:smallCaps w:val="0"/>
-          <w:strike w:val="0"/>
+          <w:b/>
           <w:color w:val="000000"/>
-          <w:sz w:val="22"/>
-          <w:szCs w:val="22"/>
-          <w:u w:val="none"/>
-          <w:shd w:fill="auto" w:val="clear"/>
-          <w:vertAlign w:val="baseline"/>
-          <w:rtl w:val="0"/>
         </w:rPr>
-        <w:t xml:space="preserve">Establish Team Norms – Group contract</w:t>
+        <w:t>Establish Team Norms – Group contract</w:t>
       </w:r>
     </w:p>
     <w:p>
       <w:pPr>
-        <w:ind w:left="360" w:firstLine="0"/>
+        <w:ind w:left="360"/>
         <w:rPr>
-          <w:b w:val="1"/>
+          <w:b/>
         </w:rPr>
       </w:pPr>
       <w:r>
         <w:rPr>
-          <w:b w:val="1"/>
-          <w:rtl w:val="0"/>
+          <w:b/>
         </w:rPr>
-        <w:t xml:space="preserve">Principles of right action, binding upon the members of a group and serving to guide, control, or regulate proper and acceptable behavior.</w:t>
+        <w:t>Principles of right action, binding upon the members of a group and serving to guide, control, or</w:t>
+      </w:r>
+      <w:r>
+        <w:rPr>
+          <w:b/>
+        </w:rPr>
+        <w:t xml:space="preserve"> regulate proper and acceptable behavior.</w:t>
       </w:r>
     </w:p>
     <w:p>
@@ -714,14 +617,9 @@
           <w:ilvl w:val="0"/>
           <w:numId w:val="2"/>
         </w:numPr>
-        <w:ind w:left="720" w:hanging="360"/>
-        <w:rPr/>
       </w:pPr>
       <w:r>
-        <w:rPr>
-          <w:rtl w:val="0"/>
-        </w:rPr>
-        <w:t xml:space="preserve">Everyone in the group must agree to the norms</w:t>
+        <w:t>Everyone in the group must agree to the norms</w:t>
       </w:r>
     </w:p>
     <w:p>
@@ -730,14 +628,9 @@
           <w:ilvl w:val="0"/>
           <w:numId w:val="2"/>
         </w:numPr>
-        <w:ind w:left="720" w:hanging="360"/>
-        <w:rPr/>
       </w:pPr>
       <w:r>
-        <w:rPr>
-          <w:rtl w:val="0"/>
-        </w:rPr>
-        <w:t xml:space="preserve">You must develop a consequence in case a norm is broken</w:t>
+        <w:t>You must develop a consequence in case a norm is broken</w:t>
       </w:r>
     </w:p>
     <w:p>
@@ -746,79 +639,382 @@
           <w:ilvl w:val="0"/>
           <w:numId w:val="2"/>
         </w:numPr>
-        <w:ind w:left="720" w:hanging="360"/>
-        <w:rPr/>
       </w:pPr>
       <w:r>
-        <w:rPr>
-          <w:rtl w:val="0"/>
-        </w:rPr>
-        <w:t xml:space="preserve">You need at least 3 norms</w:t>
+        <w:t>You need at least 3 norms</w:t>
       </w:r>
     </w:p>
     <w:p>
       <w:pPr>
-        <w:ind w:left="360" w:firstLine="0"/>
+        <w:ind w:left="360"/>
         <w:rPr>
-          <w:b w:val="1"/>
+          <w:b/>
         </w:rPr>
       </w:pPr>
-      <w:r>
-        <w:rPr>
-          <w:rtl w:val="0"/>
-        </w:rPr>
-      </w:r>
     </w:p>
     <w:p>
       <w:pPr>
-        <w:ind w:left="720" w:firstLine="0"/>
+        <w:ind w:left="720"/>
         <w:rPr>
-          <w:b w:val="1"/>
+          <w:b/>
         </w:rPr>
       </w:pPr>
-      <w:r>
-        <w:rPr>
-          <w:rtl w:val="0"/>
-        </w:rPr>
-      </w:r>
     </w:p>
     <w:p>
       <w:pPr>
-        <w:ind w:left="360" w:firstLine="0"/>
-        <w:rPr/>
-      </w:pPr>
-      <w:bookmarkStart w:colFirst="0" w:colLast="0" w:name="_gjdgxs" w:id="0"/>
-      <w:bookmarkEnd w:id="0"/>
+        <w:ind w:left="360"/>
+      </w:pPr>
+      <w:bookmarkStart w:id="1" w:name="_gjdgxs" w:colFirst="0" w:colLast="0"/>
+      <w:bookmarkEnd w:id="1"/>
       <w:r>
-        <w:rPr>
-          <w:rtl w:val="0"/>
-        </w:rPr>
-        <w:t xml:space="preserve">We,___________________, ___________________, _________________  as group members of the Software dev. Project ___ agree to follow the above team norms along with class norms to stay committed to completing  the tasks on time and as required.</w:t>
+        <w:lastRenderedPageBreak/>
+        <w:t xml:space="preserve">We, Varun Mahesh, Shreya </w:t>
+      </w:r>
+      <w:proofErr w:type="spellStart"/>
+      <w:r>
+        <w:t>Madhavan</w:t>
+      </w:r>
+      <w:proofErr w:type="spellEnd"/>
+      <w:r>
+        <w:t xml:space="preserve">, </w:t>
+      </w:r>
+      <w:r>
+        <w:t>as group members of the Software dev. Project Calculator</w:t>
+      </w:r>
+      <w:r>
+        <w:t xml:space="preserve"> agree to follow the above team norms along with class norms to stay committed to </w:t>
+      </w:r>
+      <w:proofErr w:type="gramStart"/>
+      <w:r>
+        <w:t>completing  the</w:t>
+      </w:r>
+      <w:proofErr w:type="gramEnd"/>
+      <w:r>
+        <w:t xml:space="preserve"> tasks on time and as required.</w:t>
       </w:r>
     </w:p>
     <w:sectPr>
-      <w:pgSz w:h="15840" w:w="12240" w:orient="portrait"/>
-      <w:pgMar w:bottom="1440" w:top="1440" w:left="1440" w:right="1440" w:header="720" w:footer="720"/>
+      <w:pgSz w:w="12240" w:h="15840"/>
+      <w:pgMar w:top="1440" w:right="1440" w:bottom="1440" w:left="1440" w:header="720" w:footer="720" w:gutter="0"/>
       <w:pgNumType w:start="1"/>
+      <w:cols w:space="720"/>
     </w:sectPr>
   </w:body>
 </w:document>
 </file>
 
 <file path=word/numbering.xml><?xml version="1.0" encoding="utf-8"?>
-<w:numbering xmlns:mc="http://schemas.openxmlformats.org/markup-compatibility/2006" xmlns:o="urn:schemas-microsoft-com:office:office" xmlns:r="http://schemas.openxmlformats.org/officeDocument/2006/relationships" xmlns:m="http://schemas.openxmlformats.org/officeDocument/2006/math" xmlns:v="urn:schemas-microsoft-com:vml" xmlns:wp="http://schemas.openxmlformats.org/drawingml/2006/wordprocessingDrawing" xmlns:w10="urn:schemas-microsoft-com:office:word" xmlns:w="http://schemas.openxmlformats.org/wordprocessingml/2006/main" xmlns:wne="http://schemas.microsoft.com/office/word/2006/wordml" xmlns:sl="http://schemas.openxmlformats.org/schemaLibrary/2006/main" xmlns:a="http://schemas.openxmlformats.org/drawingml/2006/main" xmlns:pic="http://schemas.openxmlformats.org/drawingml/2006/picture" xmlns:c="http://schemas.openxmlformats.org/drawingml/2006/chart" xmlns:lc="http://schemas.openxmlformats.org/drawingml/2006/lockedCanvas" xmlns:dgm="http://schemas.openxmlformats.org/drawingml/2006/diagram" xmlns:wps="http://schemas.microsoft.com/office/word/2010/wordprocessingShape" xmlns:wpg="http://schemas.microsoft.com/office/word/2010/wordprocessingGroup" xmlns:w14="http://schemas.microsoft.com/office/word/2010/wordml" xmlns:w15="http://schemas.microsoft.com/office/word/2012/wordml">
-  <w:abstractNum w:abstractNumId="1">
+<w:numbering xmlns:wpc="http://schemas.microsoft.com/office/word/2010/wordprocessingCanvas" xmlns:cx="http://schemas.microsoft.com/office/drawing/2014/chartex" xmlns:cx1="http://schemas.microsoft.com/office/drawing/2015/9/8/chartex" xmlns:cx2="http://schemas.microsoft.com/office/drawing/2015/10/21/chartex" xmlns:cx3="http://schemas.microsoft.com/office/drawing/2016/5/9/chartex" xmlns:cx4="http://schemas.microsoft.com/office/drawing/2016/5/10/chartex" xmlns:cx5="http://schemas.microsoft.com/office/drawing/2016/5/11/chartex" xmlns:cx6="http://schemas.microsoft.com/office/drawing/2016/5/12/chartex" xmlns:cx7="http://schemas.microsoft.com/office/drawing/2016/5/13/chartex" xmlns:cx8="http://schemas.microsoft.com/office/drawing/2016/5/14/chartex" xmlns:mc="http://schemas.openxmlformats.org/markup-compatibility/2006" xmlns:aink="http://schemas.microsoft.com/office/drawing/2016/ink" xmlns:am3d="http://schemas.microsoft.com/office/drawing/2017/model3d" xmlns:o="urn:schemas-microsoft-com:office:office" xmlns:r="http://schemas.openxmlformats.org/officeDocument/2006/relationships" xmlns:m="http://schemas.openxmlformats.org/officeDocument/2006/math" xmlns:v="urn:schemas-microsoft-com:vml" xmlns:wp14="http://schemas.microsoft.com/office/word/2010/wordprocessingDrawing" xmlns:wp="http://schemas.openxmlformats.org/drawingml/2006/wordprocessingDrawing" xmlns:w10="urn:schemas-microsoft-com:office:word" xmlns:w="http://schemas.openxmlformats.org/wordprocessingml/2006/main" xmlns:w14="http://schemas.microsoft.com/office/word/2010/wordml" xmlns:w15="http://schemas.microsoft.com/office/word/2012/wordml" xmlns:w16cid="http://schemas.microsoft.com/office/word/2016/wordml/cid" xmlns:w16se="http://schemas.microsoft.com/office/word/2015/wordml/symex" xmlns:wpg="http://schemas.microsoft.com/office/word/2010/wordprocessingGroup" xmlns:wpi="http://schemas.microsoft.com/office/word/2010/wordprocessingInk" xmlns:wne="http://schemas.microsoft.com/office/word/2006/wordml" xmlns:wps="http://schemas.microsoft.com/office/word/2010/wordprocessingShape" mc:Ignorable="w14 w15 w16se w16cid wp14">
+  <w:abstractNum w:abstractNumId="0" w15:restartNumberingAfterBreak="0">
+    <w:nsid w:val="016D611D"/>
+    <w:multiLevelType w:val="multilevel"/>
+    <w:tmpl w:val="C47EAB4C"/>
     <w:lvl w:ilvl="0">
       <w:start w:val="1"/>
       <w:numFmt w:val="bullet"/>
-      <w:lvlText w:val="●"/>
-      <w:lvlJc w:val="left"/>
-      <w:pPr>
-        <w:ind w:left="1080" w:hanging="360"/>
-      </w:pPr>
-      <w:rPr>
-        <w:rFonts w:ascii="Noto Sans Symbols" w:cs="Noto Sans Symbols" w:eastAsia="Noto Sans Symbols" w:hAnsi="Noto Sans Symbols"/>
-      </w:rPr>
+      <w:lvlText w:val=""/>
+      <w:lvlJc w:val="left"/>
+      <w:pPr>
+        <w:tabs>
+          <w:tab w:val="num" w:pos="720"/>
+        </w:tabs>
+        <w:ind w:left="720" w:hanging="360"/>
+      </w:pPr>
+      <w:rPr>
+        <w:rFonts w:ascii="Symbol" w:hAnsi="Symbol" w:hint="default"/>
+        <w:sz w:val="20"/>
+      </w:rPr>
+    </w:lvl>
+    <w:lvl w:ilvl="1" w:tentative="1">
+      <w:start w:val="1"/>
+      <w:numFmt w:val="bullet"/>
+      <w:lvlText w:val="o"/>
+      <w:lvlJc w:val="left"/>
+      <w:pPr>
+        <w:tabs>
+          <w:tab w:val="num" w:pos="1440"/>
+        </w:tabs>
+        <w:ind w:left="1440" w:hanging="360"/>
+      </w:pPr>
+      <w:rPr>
+        <w:rFonts w:ascii="Courier New" w:hAnsi="Courier New" w:hint="default"/>
+        <w:sz w:val="20"/>
+      </w:rPr>
+    </w:lvl>
+    <w:lvl w:ilvl="2" w:tentative="1">
+      <w:start w:val="1"/>
+      <w:numFmt w:val="bullet"/>
+      <w:lvlText w:val=""/>
+      <w:lvlJc w:val="left"/>
+      <w:pPr>
+        <w:tabs>
+          <w:tab w:val="num" w:pos="2160"/>
+        </w:tabs>
+        <w:ind w:left="2160" w:hanging="360"/>
+      </w:pPr>
+      <w:rPr>
+        <w:rFonts w:ascii="Wingdings" w:hAnsi="Wingdings" w:hint="default"/>
+        <w:sz w:val="20"/>
+      </w:rPr>
+    </w:lvl>
+    <w:lvl w:ilvl="3" w:tentative="1">
+      <w:start w:val="1"/>
+      <w:numFmt w:val="bullet"/>
+      <w:lvlText w:val=""/>
+      <w:lvlJc w:val="left"/>
+      <w:pPr>
+        <w:tabs>
+          <w:tab w:val="num" w:pos="2880"/>
+        </w:tabs>
+        <w:ind w:left="2880" w:hanging="360"/>
+      </w:pPr>
+      <w:rPr>
+        <w:rFonts w:ascii="Wingdings" w:hAnsi="Wingdings" w:hint="default"/>
+        <w:sz w:val="20"/>
+      </w:rPr>
+    </w:lvl>
+    <w:lvl w:ilvl="4" w:tentative="1">
+      <w:start w:val="1"/>
+      <w:numFmt w:val="bullet"/>
+      <w:lvlText w:val=""/>
+      <w:lvlJc w:val="left"/>
+      <w:pPr>
+        <w:tabs>
+          <w:tab w:val="num" w:pos="3600"/>
+        </w:tabs>
+        <w:ind w:left="3600" w:hanging="360"/>
+      </w:pPr>
+      <w:rPr>
+        <w:rFonts w:ascii="Wingdings" w:hAnsi="Wingdings" w:hint="default"/>
+        <w:sz w:val="20"/>
+      </w:rPr>
+    </w:lvl>
+    <w:lvl w:ilvl="5" w:tentative="1">
+      <w:start w:val="1"/>
+      <w:numFmt w:val="bullet"/>
+      <w:lvlText w:val=""/>
+      <w:lvlJc w:val="left"/>
+      <w:pPr>
+        <w:tabs>
+          <w:tab w:val="num" w:pos="4320"/>
+        </w:tabs>
+        <w:ind w:left="4320" w:hanging="360"/>
+      </w:pPr>
+      <w:rPr>
+        <w:rFonts w:ascii="Wingdings" w:hAnsi="Wingdings" w:hint="default"/>
+        <w:sz w:val="20"/>
+      </w:rPr>
+    </w:lvl>
+    <w:lvl w:ilvl="6" w:tentative="1">
+      <w:start w:val="1"/>
+      <w:numFmt w:val="bullet"/>
+      <w:lvlText w:val=""/>
+      <w:lvlJc w:val="left"/>
+      <w:pPr>
+        <w:tabs>
+          <w:tab w:val="num" w:pos="5040"/>
+        </w:tabs>
+        <w:ind w:left="5040" w:hanging="360"/>
+      </w:pPr>
+      <w:rPr>
+        <w:rFonts w:ascii="Wingdings" w:hAnsi="Wingdings" w:hint="default"/>
+        <w:sz w:val="20"/>
+      </w:rPr>
+    </w:lvl>
+    <w:lvl w:ilvl="7" w:tentative="1">
+      <w:start w:val="1"/>
+      <w:numFmt w:val="bullet"/>
+      <w:lvlText w:val=""/>
+      <w:lvlJc w:val="left"/>
+      <w:pPr>
+        <w:tabs>
+          <w:tab w:val="num" w:pos="5760"/>
+        </w:tabs>
+        <w:ind w:left="5760" w:hanging="360"/>
+      </w:pPr>
+      <w:rPr>
+        <w:rFonts w:ascii="Wingdings" w:hAnsi="Wingdings" w:hint="default"/>
+        <w:sz w:val="20"/>
+      </w:rPr>
+    </w:lvl>
+    <w:lvl w:ilvl="8" w:tentative="1">
+      <w:start w:val="1"/>
+      <w:numFmt w:val="bullet"/>
+      <w:lvlText w:val=""/>
+      <w:lvlJc w:val="left"/>
+      <w:pPr>
+        <w:tabs>
+          <w:tab w:val="num" w:pos="6480"/>
+        </w:tabs>
+        <w:ind w:left="6480" w:hanging="360"/>
+      </w:pPr>
+      <w:rPr>
+        <w:rFonts w:ascii="Wingdings" w:hAnsi="Wingdings" w:hint="default"/>
+        <w:sz w:val="20"/>
+      </w:rPr>
+    </w:lvl>
+  </w:abstractNum>
+  <w:abstractNum w:abstractNumId="1" w15:restartNumberingAfterBreak="0">
+    <w:nsid w:val="018F7C5C"/>
+    <w:multiLevelType w:val="multilevel"/>
+    <w:tmpl w:val="5D8EAD4A"/>
+    <w:lvl w:ilvl="0">
+      <w:start w:val="1"/>
+      <w:numFmt w:val="bullet"/>
+      <w:lvlText w:val=""/>
+      <w:lvlJc w:val="left"/>
+      <w:pPr>
+        <w:tabs>
+          <w:tab w:val="num" w:pos="720"/>
+        </w:tabs>
+        <w:ind w:left="720" w:hanging="360"/>
+      </w:pPr>
+      <w:rPr>
+        <w:rFonts w:ascii="Symbol" w:hAnsi="Symbol" w:hint="default"/>
+        <w:sz w:val="20"/>
+      </w:rPr>
+    </w:lvl>
+    <w:lvl w:ilvl="1" w:tentative="1">
+      <w:start w:val="1"/>
+      <w:numFmt w:val="bullet"/>
+      <w:lvlText w:val="o"/>
+      <w:lvlJc w:val="left"/>
+      <w:pPr>
+        <w:tabs>
+          <w:tab w:val="num" w:pos="1440"/>
+        </w:tabs>
+        <w:ind w:left="1440" w:hanging="360"/>
+      </w:pPr>
+      <w:rPr>
+        <w:rFonts w:ascii="Courier New" w:hAnsi="Courier New" w:hint="default"/>
+        <w:sz w:val="20"/>
+      </w:rPr>
+    </w:lvl>
+    <w:lvl w:ilvl="2" w:tentative="1">
+      <w:start w:val="1"/>
+      <w:numFmt w:val="bullet"/>
+      <w:lvlText w:val=""/>
+      <w:lvlJc w:val="left"/>
+      <w:pPr>
+        <w:tabs>
+          <w:tab w:val="num" w:pos="2160"/>
+        </w:tabs>
+        <w:ind w:left="2160" w:hanging="360"/>
+      </w:pPr>
+      <w:rPr>
+        <w:rFonts w:ascii="Wingdings" w:hAnsi="Wingdings" w:hint="default"/>
+        <w:sz w:val="20"/>
+      </w:rPr>
+    </w:lvl>
+    <w:lvl w:ilvl="3" w:tentative="1">
+      <w:start w:val="1"/>
+      <w:numFmt w:val="bullet"/>
+      <w:lvlText w:val=""/>
+      <w:lvlJc w:val="left"/>
+      <w:pPr>
+        <w:tabs>
+          <w:tab w:val="num" w:pos="2880"/>
+        </w:tabs>
+        <w:ind w:left="2880" w:hanging="360"/>
+      </w:pPr>
+      <w:rPr>
+        <w:rFonts w:ascii="Wingdings" w:hAnsi="Wingdings" w:hint="default"/>
+        <w:sz w:val="20"/>
+      </w:rPr>
+    </w:lvl>
+    <w:lvl w:ilvl="4" w:tentative="1">
+      <w:start w:val="1"/>
+      <w:numFmt w:val="bullet"/>
+      <w:lvlText w:val=""/>
+      <w:lvlJc w:val="left"/>
+      <w:pPr>
+        <w:tabs>
+          <w:tab w:val="num" w:pos="3600"/>
+        </w:tabs>
+        <w:ind w:left="3600" w:hanging="360"/>
+      </w:pPr>
+      <w:rPr>
+        <w:rFonts w:ascii="Wingdings" w:hAnsi="Wingdings" w:hint="default"/>
+        <w:sz w:val="20"/>
+      </w:rPr>
+    </w:lvl>
+    <w:lvl w:ilvl="5" w:tentative="1">
+      <w:start w:val="1"/>
+      <w:numFmt w:val="bullet"/>
+      <w:lvlText w:val=""/>
+      <w:lvlJc w:val="left"/>
+      <w:pPr>
+        <w:tabs>
+          <w:tab w:val="num" w:pos="4320"/>
+        </w:tabs>
+        <w:ind w:left="4320" w:hanging="360"/>
+      </w:pPr>
+      <w:rPr>
+        <w:rFonts w:ascii="Wingdings" w:hAnsi="Wingdings" w:hint="default"/>
+        <w:sz w:val="20"/>
+      </w:rPr>
+    </w:lvl>
+    <w:lvl w:ilvl="6" w:tentative="1">
+      <w:start w:val="1"/>
+      <w:numFmt w:val="bullet"/>
+      <w:lvlText w:val=""/>
+      <w:lvlJc w:val="left"/>
+      <w:pPr>
+        <w:tabs>
+          <w:tab w:val="num" w:pos="5040"/>
+        </w:tabs>
+        <w:ind w:left="5040" w:hanging="360"/>
+      </w:pPr>
+      <w:rPr>
+        <w:rFonts w:ascii="Wingdings" w:hAnsi="Wingdings" w:hint="default"/>
+        <w:sz w:val="20"/>
+      </w:rPr>
+    </w:lvl>
+    <w:lvl w:ilvl="7" w:tentative="1">
+      <w:start w:val="1"/>
+      <w:numFmt w:val="bullet"/>
+      <w:lvlText w:val=""/>
+      <w:lvlJc w:val="left"/>
+      <w:pPr>
+        <w:tabs>
+          <w:tab w:val="num" w:pos="5760"/>
+        </w:tabs>
+        <w:ind w:left="5760" w:hanging="360"/>
+      </w:pPr>
+      <w:rPr>
+        <w:rFonts w:ascii="Wingdings" w:hAnsi="Wingdings" w:hint="default"/>
+        <w:sz w:val="20"/>
+      </w:rPr>
+    </w:lvl>
+    <w:lvl w:ilvl="8" w:tentative="1">
+      <w:start w:val="1"/>
+      <w:numFmt w:val="bullet"/>
+      <w:lvlText w:val=""/>
+      <w:lvlJc w:val="left"/>
+      <w:pPr>
+        <w:tabs>
+          <w:tab w:val="num" w:pos="6480"/>
+        </w:tabs>
+        <w:ind w:left="6480" w:hanging="360"/>
+      </w:pPr>
+      <w:rPr>
+        <w:rFonts w:ascii="Wingdings" w:hAnsi="Wingdings" w:hint="default"/>
+        <w:sz w:val="20"/>
+      </w:rPr>
+    </w:lvl>
+  </w:abstractNum>
+  <w:abstractNum w:abstractNumId="2" w15:restartNumberingAfterBreak="0">
+    <w:nsid w:val="2AC75D35"/>
+    <w:multiLevelType w:val="multilevel"/>
+    <w:tmpl w:val="F6E8CA56"/>
+    <w:lvl w:ilvl="0">
+      <w:start w:val="1"/>
+      <w:numFmt w:val="decimal"/>
+      <w:lvlText w:val="%1."/>
+      <w:lvlJc w:val="left"/>
+      <w:pPr>
+        <w:ind w:left="720" w:hanging="360"/>
+      </w:pPr>
     </w:lvl>
     <w:lvl w:ilvl="1">
       <w:start w:val="1"/>
@@ -826,9 +1022,8 @@
       <w:lvlText w:val="%2."/>
       <w:lvlJc w:val="left"/>
       <w:pPr>
-        <w:ind w:left="1800" w:hanging="360"/>
-      </w:pPr>
-      <w:rPr/>
+        <w:ind w:left="1440" w:hanging="360"/>
+      </w:pPr>
     </w:lvl>
     <w:lvl w:ilvl="2">
       <w:start w:val="1"/>
@@ -836,9 +1031,8 @@
       <w:lvlText w:val="%3."/>
       <w:lvlJc w:val="right"/>
       <w:pPr>
-        <w:ind w:left="2520" w:hanging="180"/>
-      </w:pPr>
-      <w:rPr/>
+        <w:ind w:left="2160" w:hanging="180"/>
+      </w:pPr>
     </w:lvl>
     <w:lvl w:ilvl="3">
       <w:start w:val="1"/>
@@ -846,9 +1040,8 @@
       <w:lvlText w:val="%4."/>
       <w:lvlJc w:val="left"/>
       <w:pPr>
-        <w:ind w:left="3240" w:hanging="360"/>
-      </w:pPr>
-      <w:rPr/>
+        <w:ind w:left="2880" w:hanging="360"/>
+      </w:pPr>
     </w:lvl>
     <w:lvl w:ilvl="4">
       <w:start w:val="1"/>
@@ -856,9 +1049,8 @@
       <w:lvlText w:val="%5."/>
       <w:lvlJc w:val="left"/>
       <w:pPr>
-        <w:ind w:left="3960" w:hanging="360"/>
-      </w:pPr>
-      <w:rPr/>
+        <w:ind w:left="3600" w:hanging="360"/>
+      </w:pPr>
     </w:lvl>
     <w:lvl w:ilvl="5">
       <w:start w:val="1"/>
@@ -866,9 +1058,8 @@
       <w:lvlText w:val="%6."/>
       <w:lvlJc w:val="right"/>
       <w:pPr>
-        <w:ind w:left="4680" w:hanging="180"/>
-      </w:pPr>
-      <w:rPr/>
+        <w:ind w:left="4320" w:hanging="180"/>
+      </w:pPr>
     </w:lvl>
     <w:lvl w:ilvl="6">
       <w:start w:val="1"/>
@@ -876,9 +1067,8 @@
       <w:lvlText w:val="%7."/>
       <w:lvlJc w:val="left"/>
       <w:pPr>
-        <w:ind w:left="5400" w:hanging="360"/>
-      </w:pPr>
-      <w:rPr/>
+        <w:ind w:left="5040" w:hanging="360"/>
+      </w:pPr>
     </w:lvl>
     <w:lvl w:ilvl="7">
       <w:start w:val="1"/>
@@ -886,9 +1076,8 @@
       <w:lvlText w:val="%8."/>
       <w:lvlJc w:val="left"/>
       <w:pPr>
-        <w:ind w:left="6120" w:hanging="360"/>
-      </w:pPr>
-      <w:rPr/>
+        <w:ind w:left="5760" w:hanging="360"/>
+      </w:pPr>
     </w:lvl>
     <w:lvl w:ilvl="8">
       <w:start w:val="1"/>
@@ -896,241 +1085,138 @@
       <w:lvlText w:val="%9."/>
       <w:lvlJc w:val="right"/>
       <w:pPr>
-        <w:ind w:left="6840" w:hanging="180"/>
-      </w:pPr>
-      <w:rPr/>
+        <w:ind w:left="6480" w:hanging="180"/>
+      </w:pPr>
     </w:lvl>
   </w:abstractNum>
-  <w:abstractNum w:abstractNumId="2">
+  <w:abstractNum w:abstractNumId="3" w15:restartNumberingAfterBreak="0">
+    <w:nsid w:val="310248D6"/>
+    <w:multiLevelType w:val="multilevel"/>
+    <w:tmpl w:val="075CB236"/>
     <w:lvl w:ilvl="0">
       <w:start w:val="1"/>
       <w:numFmt w:val="bullet"/>
-      <w:lvlText w:val="►"/>
+      <w:lvlText w:val="●"/>
       <w:lvlJc w:val="left"/>
       <w:pPr>
         <w:ind w:left="720" w:hanging="360"/>
       </w:pPr>
       <w:rPr>
-        <w:rFonts w:ascii="Noto Sans Symbols" w:cs="Noto Sans Symbols" w:eastAsia="Noto Sans Symbols" w:hAnsi="Noto Sans Symbols"/>
+        <w:u w:val="none"/>
       </w:rPr>
     </w:lvl>
     <w:lvl w:ilvl="1">
       <w:start w:val="1"/>
       <w:numFmt w:val="bullet"/>
-      <w:lvlText w:val="►"/>
+      <w:lvlText w:val="○"/>
       <w:lvlJc w:val="left"/>
       <w:pPr>
         <w:ind w:left="1440" w:hanging="360"/>
       </w:pPr>
       <w:rPr>
-        <w:rFonts w:ascii="Noto Sans Symbols" w:cs="Noto Sans Symbols" w:eastAsia="Noto Sans Symbols" w:hAnsi="Noto Sans Symbols"/>
+        <w:u w:val="none"/>
       </w:rPr>
     </w:lvl>
     <w:lvl w:ilvl="2">
       <w:start w:val="1"/>
       <w:numFmt w:val="bullet"/>
-      <w:lvlText w:val="►"/>
+      <w:lvlText w:val="■"/>
       <w:lvlJc w:val="left"/>
       <w:pPr>
         <w:ind w:left="2160" w:hanging="360"/>
       </w:pPr>
       <w:rPr>
-        <w:rFonts w:ascii="Noto Sans Symbols" w:cs="Noto Sans Symbols" w:eastAsia="Noto Sans Symbols" w:hAnsi="Noto Sans Symbols"/>
+        <w:u w:val="none"/>
       </w:rPr>
     </w:lvl>
     <w:lvl w:ilvl="3">
       <w:start w:val="1"/>
       <w:numFmt w:val="bullet"/>
-      <w:lvlText w:val="►"/>
+      <w:lvlText w:val="●"/>
       <w:lvlJc w:val="left"/>
       <w:pPr>
         <w:ind w:left="2880" w:hanging="360"/>
       </w:pPr>
       <w:rPr>
-        <w:rFonts w:ascii="Noto Sans Symbols" w:cs="Noto Sans Symbols" w:eastAsia="Noto Sans Symbols" w:hAnsi="Noto Sans Symbols"/>
+        <w:u w:val="none"/>
       </w:rPr>
     </w:lvl>
     <w:lvl w:ilvl="4">
       <w:start w:val="1"/>
       <w:numFmt w:val="bullet"/>
-      <w:lvlText w:val="►"/>
+      <w:lvlText w:val="○"/>
       <w:lvlJc w:val="left"/>
       <w:pPr>
         <w:ind w:left="3600" w:hanging="360"/>
       </w:pPr>
       <w:rPr>
-        <w:rFonts w:ascii="Noto Sans Symbols" w:cs="Noto Sans Symbols" w:eastAsia="Noto Sans Symbols" w:hAnsi="Noto Sans Symbols"/>
+        <w:u w:val="none"/>
       </w:rPr>
     </w:lvl>
     <w:lvl w:ilvl="5">
       <w:start w:val="1"/>
       <w:numFmt w:val="bullet"/>
-      <w:lvlText w:val="►"/>
+      <w:lvlText w:val="■"/>
       <w:lvlJc w:val="left"/>
       <w:pPr>
         <w:ind w:left="4320" w:hanging="360"/>
       </w:pPr>
       <w:rPr>
-        <w:rFonts w:ascii="Noto Sans Symbols" w:cs="Noto Sans Symbols" w:eastAsia="Noto Sans Symbols" w:hAnsi="Noto Sans Symbols"/>
+        <w:u w:val="none"/>
       </w:rPr>
     </w:lvl>
     <w:lvl w:ilvl="6">
       <w:start w:val="1"/>
       <w:numFmt w:val="bullet"/>
-      <w:lvlText w:val="►"/>
+      <w:lvlText w:val="●"/>
       <w:lvlJc w:val="left"/>
       <w:pPr>
         <w:ind w:left="5040" w:hanging="360"/>
       </w:pPr>
       <w:rPr>
-        <w:rFonts w:ascii="Noto Sans Symbols" w:cs="Noto Sans Symbols" w:eastAsia="Noto Sans Symbols" w:hAnsi="Noto Sans Symbols"/>
+        <w:u w:val="none"/>
       </w:rPr>
     </w:lvl>
     <w:lvl w:ilvl="7">
       <w:start w:val="1"/>
       <w:numFmt w:val="bullet"/>
-      <w:lvlText w:val="►"/>
+      <w:lvlText w:val="○"/>
       <w:lvlJc w:val="left"/>
       <w:pPr>
         <w:ind w:left="5760" w:hanging="360"/>
       </w:pPr>
       <w:rPr>
-        <w:rFonts w:ascii="Noto Sans Symbols" w:cs="Noto Sans Symbols" w:eastAsia="Noto Sans Symbols" w:hAnsi="Noto Sans Symbols"/>
+        <w:u w:val="none"/>
       </w:rPr>
     </w:lvl>
     <w:lvl w:ilvl="8">
       <w:start w:val="1"/>
       <w:numFmt w:val="bullet"/>
-      <w:lvlText w:val="►"/>
+      <w:lvlText w:val="■"/>
       <w:lvlJc w:val="left"/>
       <w:pPr>
         <w:ind w:left="6480" w:hanging="360"/>
       </w:pPr>
       <w:rPr>
-        <w:rFonts w:ascii="Noto Sans Symbols" w:cs="Noto Sans Symbols" w:eastAsia="Noto Sans Symbols" w:hAnsi="Noto Sans Symbols"/>
+        <w:u w:val="none"/>
       </w:rPr>
     </w:lvl>
   </w:abstractNum>
-  <w:abstractNum w:abstractNumId="3">
+  <w:abstractNum w:abstractNumId="4" w15:restartNumberingAfterBreak="0">
+    <w:nsid w:val="3149706C"/>
+    <w:multiLevelType w:val="multilevel"/>
+    <w:tmpl w:val="5D68B2C4"/>
     <w:lvl w:ilvl="0">
       <w:start w:val="1"/>
       <w:numFmt w:val="bullet"/>
       <w:lvlText w:val="●"/>
       <w:lvlJc w:val="left"/>
       <w:pPr>
-        <w:ind w:left="720" w:hanging="360"/>
-      </w:pPr>
-      <w:rPr>
-        <w:u w:val="none"/>
-      </w:rPr>
-    </w:lvl>
-    <w:lvl w:ilvl="1">
-      <w:start w:val="1"/>
-      <w:numFmt w:val="bullet"/>
-      <w:lvlText w:val="○"/>
-      <w:lvlJc w:val="left"/>
-      <w:pPr>
-        <w:ind w:left="1440" w:hanging="360"/>
-      </w:pPr>
-      <w:rPr>
-        <w:u w:val="none"/>
-      </w:rPr>
-    </w:lvl>
-    <w:lvl w:ilvl="2">
-      <w:start w:val="1"/>
-      <w:numFmt w:val="bullet"/>
-      <w:lvlText w:val="■"/>
-      <w:lvlJc w:val="left"/>
-      <w:pPr>
-        <w:ind w:left="2160" w:hanging="360"/>
-      </w:pPr>
-      <w:rPr>
-        <w:u w:val="none"/>
-      </w:rPr>
-    </w:lvl>
-    <w:lvl w:ilvl="3">
-      <w:start w:val="1"/>
-      <w:numFmt w:val="bullet"/>
-      <w:lvlText w:val="●"/>
-      <w:lvlJc w:val="left"/>
-      <w:pPr>
-        <w:ind w:left="2880" w:hanging="360"/>
-      </w:pPr>
-      <w:rPr>
-        <w:u w:val="none"/>
-      </w:rPr>
-    </w:lvl>
-    <w:lvl w:ilvl="4">
-      <w:start w:val="1"/>
-      <w:numFmt w:val="bullet"/>
-      <w:lvlText w:val="○"/>
-      <w:lvlJc w:val="left"/>
-      <w:pPr>
-        <w:ind w:left="3600" w:hanging="360"/>
-      </w:pPr>
-      <w:rPr>
-        <w:u w:val="none"/>
-      </w:rPr>
-    </w:lvl>
-    <w:lvl w:ilvl="5">
-      <w:start w:val="1"/>
-      <w:numFmt w:val="bullet"/>
-      <w:lvlText w:val="■"/>
-      <w:lvlJc w:val="left"/>
-      <w:pPr>
-        <w:ind w:left="4320" w:hanging="360"/>
-      </w:pPr>
-      <w:rPr>
-        <w:u w:val="none"/>
-      </w:rPr>
-    </w:lvl>
-    <w:lvl w:ilvl="6">
-      <w:start w:val="1"/>
-      <w:numFmt w:val="bullet"/>
-      <w:lvlText w:val="●"/>
-      <w:lvlJc w:val="left"/>
-      <w:pPr>
-        <w:ind w:left="5040" w:hanging="360"/>
-      </w:pPr>
-      <w:rPr>
-        <w:u w:val="none"/>
-      </w:rPr>
-    </w:lvl>
-    <w:lvl w:ilvl="7">
-      <w:start w:val="1"/>
-      <w:numFmt w:val="bullet"/>
-      <w:lvlText w:val="○"/>
-      <w:lvlJc w:val="left"/>
-      <w:pPr>
-        <w:ind w:left="5760" w:hanging="360"/>
-      </w:pPr>
-      <w:rPr>
-        <w:u w:val="none"/>
-      </w:rPr>
-    </w:lvl>
-    <w:lvl w:ilvl="8">
-      <w:start w:val="1"/>
-      <w:numFmt w:val="bullet"/>
-      <w:lvlText w:val="■"/>
-      <w:lvlJc w:val="left"/>
-      <w:pPr>
-        <w:ind w:left="6480" w:hanging="360"/>
-      </w:pPr>
-      <w:rPr>
-        <w:u w:val="none"/>
-      </w:rPr>
-    </w:lvl>
-  </w:abstractNum>
-  <w:abstractNum w:abstractNumId="4">
-    <w:lvl w:ilvl="0">
-      <w:start w:val="1"/>
-      <w:numFmt w:val="decimal"/>
-      <w:lvlText w:val="%1."/>
-      <w:lvlJc w:val="left"/>
-      <w:pPr>
-        <w:ind w:left="720" w:hanging="360"/>
-      </w:pPr>
-      <w:rPr/>
+        <w:ind w:left="1080" w:hanging="360"/>
+      </w:pPr>
+      <w:rPr>
+        <w:rFonts w:ascii="Noto Sans Symbols" w:eastAsia="Noto Sans Symbols" w:hAnsi="Noto Sans Symbols" w:cs="Noto Sans Symbols"/>
+      </w:rPr>
     </w:lvl>
     <w:lvl w:ilvl="1">
       <w:start w:val="1"/>
@@ -1138,9 +1224,8 @@
       <w:lvlText w:val="%2."/>
       <w:lvlJc w:val="left"/>
       <w:pPr>
-        <w:ind w:left="1440" w:hanging="360"/>
-      </w:pPr>
-      <w:rPr/>
+        <w:ind w:left="1800" w:hanging="360"/>
+      </w:pPr>
     </w:lvl>
     <w:lvl w:ilvl="2">
       <w:start w:val="1"/>
@@ -1148,9 +1233,8 @@
       <w:lvlText w:val="%3."/>
       <w:lvlJc w:val="right"/>
       <w:pPr>
-        <w:ind w:left="2160" w:hanging="180"/>
-      </w:pPr>
-      <w:rPr/>
+        <w:ind w:left="2520" w:hanging="180"/>
+      </w:pPr>
     </w:lvl>
     <w:lvl w:ilvl="3">
       <w:start w:val="1"/>
@@ -1158,9 +1242,8 @@
       <w:lvlText w:val="%4."/>
       <w:lvlJc w:val="left"/>
       <w:pPr>
-        <w:ind w:left="2880" w:hanging="360"/>
-      </w:pPr>
-      <w:rPr/>
+        <w:ind w:left="3240" w:hanging="360"/>
+      </w:pPr>
     </w:lvl>
     <w:lvl w:ilvl="4">
       <w:start w:val="1"/>
@@ -1168,9 +1251,8 @@
       <w:lvlText w:val="%5."/>
       <w:lvlJc w:val="left"/>
       <w:pPr>
-        <w:ind w:left="3600" w:hanging="360"/>
-      </w:pPr>
-      <w:rPr/>
+        <w:ind w:left="3960" w:hanging="360"/>
+      </w:pPr>
     </w:lvl>
     <w:lvl w:ilvl="5">
       <w:start w:val="1"/>
@@ -1178,9 +1260,8 @@
       <w:lvlText w:val="%6."/>
       <w:lvlJc w:val="right"/>
       <w:pPr>
-        <w:ind w:left="4320" w:hanging="180"/>
-      </w:pPr>
-      <w:rPr/>
+        <w:ind w:left="4680" w:hanging="180"/>
+      </w:pPr>
     </w:lvl>
     <w:lvl w:ilvl="6">
       <w:start w:val="1"/>
@@ -1188,9 +1269,8 @@
       <w:lvlText w:val="%7."/>
       <w:lvlJc w:val="left"/>
       <w:pPr>
-        <w:ind w:left="5040" w:hanging="360"/>
-      </w:pPr>
-      <w:rPr/>
+        <w:ind w:left="5400" w:hanging="360"/>
+      </w:pPr>
     </w:lvl>
     <w:lvl w:ilvl="7">
       <w:start w:val="1"/>
@@ -1198,9 +1278,8 @@
       <w:lvlText w:val="%8."/>
       <w:lvlJc w:val="left"/>
       <w:pPr>
-        <w:ind w:left="5760" w:hanging="360"/>
-      </w:pPr>
-      <w:rPr/>
+        <w:ind w:left="6120" w:hanging="360"/>
+      </w:pPr>
     </w:lvl>
     <w:lvl w:ilvl="8">
       <w:start w:val="1"/>
@@ -1208,22 +1287,137 @@
       <w:lvlText w:val="%9."/>
       <w:lvlJc w:val="right"/>
       <w:pPr>
-        <w:ind w:left="6480" w:hanging="180"/>
-      </w:pPr>
-      <w:rPr/>
+        <w:ind w:left="6840" w:hanging="180"/>
+      </w:pPr>
     </w:lvl>
   </w:abstractNum>
-  <w:abstractNum w:abstractNumId="5">
+  <w:abstractNum w:abstractNumId="5" w15:restartNumberingAfterBreak="0">
+    <w:nsid w:val="4F7C1425"/>
+    <w:multiLevelType w:val="multilevel"/>
+    <w:tmpl w:val="1F488406"/>
     <w:lvl w:ilvl="0">
       <w:start w:val="1"/>
       <w:numFmt w:val="bullet"/>
+      <w:lvlText w:val="►"/>
+      <w:lvlJc w:val="left"/>
+      <w:pPr>
+        <w:ind w:left="720" w:hanging="360"/>
+      </w:pPr>
+      <w:rPr>
+        <w:rFonts w:ascii="Noto Sans Symbols" w:eastAsia="Noto Sans Symbols" w:hAnsi="Noto Sans Symbols" w:cs="Noto Sans Symbols"/>
+      </w:rPr>
+    </w:lvl>
+    <w:lvl w:ilvl="1">
+      <w:start w:val="1"/>
+      <w:numFmt w:val="bullet"/>
+      <w:lvlText w:val="►"/>
+      <w:lvlJc w:val="left"/>
+      <w:pPr>
+        <w:ind w:left="1440" w:hanging="360"/>
+      </w:pPr>
+      <w:rPr>
+        <w:rFonts w:ascii="Noto Sans Symbols" w:eastAsia="Noto Sans Symbols" w:hAnsi="Noto Sans Symbols" w:cs="Noto Sans Symbols"/>
+      </w:rPr>
+    </w:lvl>
+    <w:lvl w:ilvl="2">
+      <w:start w:val="1"/>
+      <w:numFmt w:val="bullet"/>
+      <w:lvlText w:val="►"/>
+      <w:lvlJc w:val="left"/>
+      <w:pPr>
+        <w:ind w:left="2160" w:hanging="360"/>
+      </w:pPr>
+      <w:rPr>
+        <w:rFonts w:ascii="Noto Sans Symbols" w:eastAsia="Noto Sans Symbols" w:hAnsi="Noto Sans Symbols" w:cs="Noto Sans Symbols"/>
+      </w:rPr>
+    </w:lvl>
+    <w:lvl w:ilvl="3">
+      <w:start w:val="1"/>
+      <w:numFmt w:val="bullet"/>
+      <w:lvlText w:val="►"/>
+      <w:lvlJc w:val="left"/>
+      <w:pPr>
+        <w:ind w:left="2880" w:hanging="360"/>
+      </w:pPr>
+      <w:rPr>
+        <w:rFonts w:ascii="Noto Sans Symbols" w:eastAsia="Noto Sans Symbols" w:hAnsi="Noto Sans Symbols" w:cs="Noto Sans Symbols"/>
+      </w:rPr>
+    </w:lvl>
+    <w:lvl w:ilvl="4">
+      <w:start w:val="1"/>
+      <w:numFmt w:val="bullet"/>
+      <w:lvlText w:val="►"/>
+      <w:lvlJc w:val="left"/>
+      <w:pPr>
+        <w:ind w:left="3600" w:hanging="360"/>
+      </w:pPr>
+      <w:rPr>
+        <w:rFonts w:ascii="Noto Sans Symbols" w:eastAsia="Noto Sans Symbols" w:hAnsi="Noto Sans Symbols" w:cs="Noto Sans Symbols"/>
+      </w:rPr>
+    </w:lvl>
+    <w:lvl w:ilvl="5">
+      <w:start w:val="1"/>
+      <w:numFmt w:val="bullet"/>
+      <w:lvlText w:val="►"/>
+      <w:lvlJc w:val="left"/>
+      <w:pPr>
+        <w:ind w:left="4320" w:hanging="360"/>
+      </w:pPr>
+      <w:rPr>
+        <w:rFonts w:ascii="Noto Sans Symbols" w:eastAsia="Noto Sans Symbols" w:hAnsi="Noto Sans Symbols" w:cs="Noto Sans Symbols"/>
+      </w:rPr>
+    </w:lvl>
+    <w:lvl w:ilvl="6">
+      <w:start w:val="1"/>
+      <w:numFmt w:val="bullet"/>
+      <w:lvlText w:val="►"/>
+      <w:lvlJc w:val="left"/>
+      <w:pPr>
+        <w:ind w:left="5040" w:hanging="360"/>
+      </w:pPr>
+      <w:rPr>
+        <w:rFonts w:ascii="Noto Sans Symbols" w:eastAsia="Noto Sans Symbols" w:hAnsi="Noto Sans Symbols" w:cs="Noto Sans Symbols"/>
+      </w:rPr>
+    </w:lvl>
+    <w:lvl w:ilvl="7">
+      <w:start w:val="1"/>
+      <w:numFmt w:val="bullet"/>
+      <w:lvlText w:val="►"/>
+      <w:lvlJc w:val="left"/>
+      <w:pPr>
+        <w:ind w:left="5760" w:hanging="360"/>
+      </w:pPr>
+      <w:rPr>
+        <w:rFonts w:ascii="Noto Sans Symbols" w:eastAsia="Noto Sans Symbols" w:hAnsi="Noto Sans Symbols" w:cs="Noto Sans Symbols"/>
+      </w:rPr>
+    </w:lvl>
+    <w:lvl w:ilvl="8">
+      <w:start w:val="1"/>
+      <w:numFmt w:val="bullet"/>
+      <w:lvlText w:val="►"/>
+      <w:lvlJc w:val="left"/>
+      <w:pPr>
+        <w:ind w:left="6480" w:hanging="360"/>
+      </w:pPr>
+      <w:rPr>
+        <w:rFonts w:ascii="Noto Sans Symbols" w:eastAsia="Noto Sans Symbols" w:hAnsi="Noto Sans Symbols" w:cs="Noto Sans Symbols"/>
+      </w:rPr>
+    </w:lvl>
+  </w:abstractNum>
+  <w:abstractNum w:abstractNumId="6" w15:restartNumberingAfterBreak="0">
+    <w:nsid w:val="68055FDC"/>
+    <w:multiLevelType w:val="multilevel"/>
+    <w:tmpl w:val="8098E828"/>
+    <w:lvl w:ilvl="0">
+      <w:start w:val="1"/>
+      <w:numFmt w:val="bullet"/>
       <w:lvlText w:val="●"/>
       <w:lvlJc w:val="left"/>
       <w:pPr>
         <w:ind w:left="1080" w:hanging="360"/>
       </w:pPr>
       <w:rPr>
-        <w:rFonts w:ascii="Noto Sans Symbols" w:cs="Noto Sans Symbols" w:eastAsia="Noto Sans Symbols" w:hAnsi="Noto Sans Symbols"/>
+        <w:rFonts w:ascii="Noto Sans Symbols" w:eastAsia="Noto Sans Symbols" w:hAnsi="Noto Sans Symbols" w:cs="Noto Sans Symbols"/>
       </w:rPr>
     </w:lvl>
     <w:lvl w:ilvl="1">
@@ -1235,7 +1429,7 @@
         <w:ind w:left="1800" w:hanging="360"/>
       </w:pPr>
       <w:rPr>
-        <w:rFonts w:ascii="Courier New" w:cs="Courier New" w:eastAsia="Courier New" w:hAnsi="Courier New"/>
+        <w:rFonts w:ascii="Courier New" w:eastAsia="Courier New" w:hAnsi="Courier New" w:cs="Courier New"/>
       </w:rPr>
     </w:lvl>
     <w:lvl w:ilvl="2">
@@ -1247,7 +1441,7 @@
         <w:ind w:left="2520" w:hanging="360"/>
       </w:pPr>
       <w:rPr>
-        <w:rFonts w:ascii="Noto Sans Symbols" w:cs="Noto Sans Symbols" w:eastAsia="Noto Sans Symbols" w:hAnsi="Noto Sans Symbols"/>
+        <w:rFonts w:ascii="Noto Sans Symbols" w:eastAsia="Noto Sans Symbols" w:hAnsi="Noto Sans Symbols" w:cs="Noto Sans Symbols"/>
       </w:rPr>
     </w:lvl>
     <w:lvl w:ilvl="3">
@@ -1259,7 +1453,7 @@
         <w:ind w:left="3240" w:hanging="360"/>
       </w:pPr>
       <w:rPr>
-        <w:rFonts w:ascii="Noto Sans Symbols" w:cs="Noto Sans Symbols" w:eastAsia="Noto Sans Symbols" w:hAnsi="Noto Sans Symbols"/>
+        <w:rFonts w:ascii="Noto Sans Symbols" w:eastAsia="Noto Sans Symbols" w:hAnsi="Noto Sans Symbols" w:cs="Noto Sans Symbols"/>
       </w:rPr>
     </w:lvl>
     <w:lvl w:ilvl="4">
@@ -1271,7 +1465,7 @@
         <w:ind w:left="3960" w:hanging="360"/>
       </w:pPr>
       <w:rPr>
-        <w:rFonts w:ascii="Courier New" w:cs="Courier New" w:eastAsia="Courier New" w:hAnsi="Courier New"/>
+        <w:rFonts w:ascii="Courier New" w:eastAsia="Courier New" w:hAnsi="Courier New" w:cs="Courier New"/>
       </w:rPr>
     </w:lvl>
     <w:lvl w:ilvl="5">
@@ -1283,7 +1477,7 @@
         <w:ind w:left="4680" w:hanging="360"/>
       </w:pPr>
       <w:rPr>
-        <w:rFonts w:ascii="Noto Sans Symbols" w:cs="Noto Sans Symbols" w:eastAsia="Noto Sans Symbols" w:hAnsi="Noto Sans Symbols"/>
+        <w:rFonts w:ascii="Noto Sans Symbols" w:eastAsia="Noto Sans Symbols" w:hAnsi="Noto Sans Symbols" w:cs="Noto Sans Symbols"/>
       </w:rPr>
     </w:lvl>
     <w:lvl w:ilvl="6">
@@ -1295,7 +1489,7 @@
         <w:ind w:left="5400" w:hanging="360"/>
       </w:pPr>
       <w:rPr>
-        <w:rFonts w:ascii="Noto Sans Symbols" w:cs="Noto Sans Symbols" w:eastAsia="Noto Sans Symbols" w:hAnsi="Noto Sans Symbols"/>
+        <w:rFonts w:ascii="Noto Sans Symbols" w:eastAsia="Noto Sans Symbols" w:hAnsi="Noto Sans Symbols" w:cs="Noto Sans Symbols"/>
       </w:rPr>
     </w:lvl>
     <w:lvl w:ilvl="7">
@@ -1307,7 +1501,7 @@
         <w:ind w:left="6120" w:hanging="360"/>
       </w:pPr>
       <w:rPr>
-        <w:rFonts w:ascii="Courier New" w:cs="Courier New" w:eastAsia="Courier New" w:hAnsi="Courier New"/>
+        <w:rFonts w:ascii="Courier New" w:eastAsia="Courier New" w:hAnsi="Courier New" w:cs="Courier New"/>
       </w:rPr>
     </w:lvl>
     <w:lvl w:ilvl="8">
@@ -1319,11 +1513,14 @@
         <w:ind w:left="6840" w:hanging="360"/>
       </w:pPr>
       <w:rPr>
-        <w:rFonts w:ascii="Noto Sans Symbols" w:cs="Noto Sans Symbols" w:eastAsia="Noto Sans Symbols" w:hAnsi="Noto Sans Symbols"/>
+        <w:rFonts w:ascii="Noto Sans Symbols" w:eastAsia="Noto Sans Symbols" w:hAnsi="Noto Sans Symbols" w:cs="Noto Sans Symbols"/>
       </w:rPr>
     </w:lvl>
   </w:abstractNum>
-  <w:abstractNum w:abstractNumId="6">
+  <w:abstractNum w:abstractNumId="7" w15:restartNumberingAfterBreak="0">
+    <w:nsid w:val="79C70BA4"/>
+    <w:multiLevelType w:val="multilevel"/>
+    <w:tmpl w:val="A0A2162A"/>
     <w:lvl w:ilvl="0">
       <w:start w:val="1"/>
       <w:numFmt w:val="bullet"/>
@@ -1434,35 +1631,41 @@
     </w:lvl>
   </w:abstractNum>
   <w:num w:numId="1">
-    <w:abstractNumId w:val="1"/>
+    <w:abstractNumId w:val="4"/>
   </w:num>
   <w:num w:numId="2">
-    <w:abstractNumId w:val="2"/>
+    <w:abstractNumId w:val="5"/>
   </w:num>
   <w:num w:numId="3">
     <w:abstractNumId w:val="3"/>
   </w:num>
   <w:num w:numId="4">
-    <w:abstractNumId w:val="4"/>
+    <w:abstractNumId w:val="2"/>
   </w:num>
   <w:num w:numId="5">
-    <w:abstractNumId w:val="5"/>
+    <w:abstractNumId w:val="6"/>
   </w:num>
   <w:num w:numId="6">
-    <w:abstractNumId w:val="6"/>
+    <w:abstractNumId w:val="7"/>
+  </w:num>
+  <w:num w:numId="7">
+    <w:abstractNumId w:val="0"/>
+  </w:num>
+  <w:num w:numId="8">
+    <w:abstractNumId w:val="1"/>
   </w:num>
 </w:numbering>
 </file>
 
 <file path=word/styles.xml><?xml version="1.0" encoding="utf-8"?>
-<w:styles xmlns:mc="http://schemas.openxmlformats.org/markup-compatibility/2006" xmlns:o="urn:schemas-microsoft-com:office:office" xmlns:r="http://schemas.openxmlformats.org/officeDocument/2006/relationships" xmlns:m="http://schemas.openxmlformats.org/officeDocument/2006/math" xmlns:v="urn:schemas-microsoft-com:vml" xmlns:wp="http://schemas.openxmlformats.org/drawingml/2006/wordprocessingDrawing" xmlns:w10="urn:schemas-microsoft-com:office:word" xmlns:w="http://schemas.openxmlformats.org/wordprocessingml/2006/main" xmlns:wne="http://schemas.microsoft.com/office/word/2006/wordml" xmlns:sl="http://schemas.openxmlformats.org/schemaLibrary/2006/main" xmlns:a="http://schemas.openxmlformats.org/drawingml/2006/main" xmlns:pic="http://schemas.openxmlformats.org/drawingml/2006/picture" xmlns:c="http://schemas.openxmlformats.org/drawingml/2006/chart" xmlns:lc="http://schemas.openxmlformats.org/drawingml/2006/lockedCanvas" xmlns:dgm="http://schemas.openxmlformats.org/drawingml/2006/diagram" xmlns:wps="http://schemas.microsoft.com/office/word/2010/wordprocessingShape" xmlns:wpg="http://schemas.microsoft.com/office/word/2010/wordprocessingGroup" xmlns:w14="http://schemas.microsoft.com/office/word/2010/wordml" xmlns:w15="http://schemas.microsoft.com/office/word/2012/wordml">
+<w:styles xmlns:mc="http://schemas.openxmlformats.org/markup-compatibility/2006" xmlns:r="http://schemas.openxmlformats.org/officeDocument/2006/relationships" xmlns:w="http://schemas.openxmlformats.org/wordprocessingml/2006/main" xmlns:w14="http://schemas.microsoft.com/office/word/2010/wordml" xmlns:w15="http://schemas.microsoft.com/office/word/2012/wordml" xmlns:w16cid="http://schemas.microsoft.com/office/word/2016/wordml/cid" xmlns:w16se="http://schemas.microsoft.com/office/word/2015/wordml/symex" mc:Ignorable="w14 w15 w16se w16cid">
   <w:docDefaults>
     <w:rPrDefault>
       <w:rPr>
-        <w:rFonts w:ascii="Calibri" w:cs="Calibri" w:eastAsia="Calibri" w:hAnsi="Calibri"/>
+        <w:rFonts w:ascii="Calibri" w:eastAsia="Calibri" w:hAnsi="Calibri" w:cs="Calibri"/>
         <w:sz w:val="22"/>
         <w:szCs w:val="22"/>
-        <w:lang w:val="en-US"/>
+        <w:lang w:val="en-US" w:eastAsia="en-US" w:bidi="ar-SA"/>
       </w:rPr>
     </w:rPrDefault>
     <w:pPrDefault>
@@ -1471,24 +1674,401 @@
       </w:pPr>
     </w:pPrDefault>
   </w:docDefaults>
-  <w:style w:type="paragraph" w:styleId="Normal" w:default="1">
-    <w:name w:val="normal"/>
-  </w:style>
-  <w:style w:type="table" w:styleId="TableNormal" w:default="1">
-    <w:name w:val="Table Normal"/>
+  <w:latentStyles w:defLockedState="0" w:defUIPriority="99" w:defSemiHidden="0" w:defUnhideWhenUsed="0" w:defQFormat="0" w:count="375">
+    <w:lsdException w:name="Normal" w:uiPriority="0" w:qFormat="1"/>
+    <w:lsdException w:name="heading 1" w:uiPriority="9" w:qFormat="1"/>
+    <w:lsdException w:name="heading 2" w:semiHidden="1" w:uiPriority="9" w:unhideWhenUsed="1" w:qFormat="1"/>
+    <w:lsdException w:name="heading 3" w:semiHidden="1" w:uiPriority="9" w:unhideWhenUsed="1" w:qFormat="1"/>
+    <w:lsdException w:name="heading 4" w:semiHidden="1" w:uiPriority="9" w:unhideWhenUsed="1" w:qFormat="1"/>
+    <w:lsdException w:name="heading 5" w:semiHidden="1" w:uiPriority="9" w:unhideWhenUsed="1" w:qFormat="1"/>
+    <w:lsdException w:name="heading 6" w:semiHidden="1" w:uiPriority="9" w:unhideWhenUsed="1" w:qFormat="1"/>
+    <w:lsdException w:name="heading 7" w:semiHidden="1" w:uiPriority="9" w:unhideWhenUsed="1" w:qFormat="1"/>
+    <w:lsdException w:name="heading 8" w:semiHidden="1" w:uiPriority="9" w:unhideWhenUsed="1" w:qFormat="1"/>
+    <w:lsdException w:name="heading 9" w:semiHidden="1" w:uiPriority="9" w:unhideWhenUsed="1" w:qFormat="1"/>
+    <w:lsdException w:name="index 1" w:semiHidden="1" w:unhideWhenUsed="1"/>
+    <w:lsdException w:name="index 2" w:semiHidden="1" w:unhideWhenUsed="1"/>
+    <w:lsdException w:name="index 3" w:semiHidden="1" w:unhideWhenUsed="1"/>
+    <w:lsdException w:name="index 4" w:semiHidden="1" w:unhideWhenUsed="1"/>
+    <w:lsdException w:name="index 5" w:semiHidden="1" w:unhideWhenUsed="1"/>
+    <w:lsdException w:name="index 6" w:semiHidden="1" w:unhideWhenUsed="1"/>
+    <w:lsdException w:name="index 7" w:semiHidden="1" w:unhideWhenUsed="1"/>
+    <w:lsdException w:name="index 8" w:semiHidden="1" w:unhideWhenUsed="1"/>
+    <w:lsdException w:name="index 9" w:semiHidden="1" w:unhideWhenUsed="1"/>
+    <w:lsdException w:name="toc 1" w:semiHidden="1" w:uiPriority="39" w:unhideWhenUsed="1"/>
+    <w:lsdException w:name="toc 2" w:semiHidden="1" w:uiPriority="39" w:unhideWhenUsed="1"/>
+    <w:lsdException w:name="toc 3" w:semiHidden="1" w:uiPriority="39" w:unhideWhenUsed="1"/>
+    <w:lsdException w:name="toc 4" w:semiHidden="1" w:uiPriority="39" w:unhideWhenUsed="1"/>
+    <w:lsdException w:name="toc 5" w:semiHidden="1" w:uiPriority="39" w:unhideWhenUsed="1"/>
+    <w:lsdException w:name="toc 6" w:semiHidden="1" w:uiPriority="39" w:unhideWhenUsed="1"/>
+    <w:lsdException w:name="toc 7" w:semiHidden="1" w:uiPriority="39" w:unhideWhenUsed="1"/>
+    <w:lsdException w:name="toc 8" w:semiHidden="1" w:uiPriority="39" w:unhideWhenUsed="1"/>
+    <w:lsdException w:name="toc 9" w:semiHidden="1" w:uiPriority="39" w:unhideWhenUsed="1"/>
+    <w:lsdException w:name="Normal Indent" w:semiHidden="1" w:unhideWhenUsed="1"/>
+    <w:lsdException w:name="footnote text" w:semiHidden="1" w:unhideWhenUsed="1"/>
+    <w:lsdException w:name="annotation text" w:semiHidden="1" w:unhideWhenUsed="1"/>
+    <w:lsdException w:name="header" w:semiHidden="1" w:unhideWhenUsed="1"/>
+    <w:lsdException w:name="footer" w:semiHidden="1" w:unhideWhenUsed="1"/>
+    <w:lsdException w:name="index heading" w:semiHidden="1" w:unhideWhenUsed="1"/>
+    <w:lsdException w:name="caption" w:semiHidden="1" w:uiPriority="35" w:unhideWhenUsed="1" w:qFormat="1"/>
+    <w:lsdException w:name="table of figures" w:semiHidden="1" w:unhideWhenUsed="1"/>
+    <w:lsdException w:name="envelope address" w:semiHidden="1" w:unhideWhenUsed="1"/>
+    <w:lsdException w:name="envelope return" w:semiHidden="1" w:unhideWhenUsed="1"/>
+    <w:lsdException w:name="footnote reference" w:semiHidden="1" w:unhideWhenUsed="1"/>
+    <w:lsdException w:name="annotation reference" w:semiHidden="1" w:unhideWhenUsed="1"/>
+    <w:lsdException w:name="line number" w:semiHidden="1" w:unhideWhenUsed="1"/>
+    <w:lsdException w:name="page number" w:semiHidden="1" w:unhideWhenUsed="1"/>
+    <w:lsdException w:name="endnote reference" w:semiHidden="1" w:unhideWhenUsed="1"/>
+    <w:lsdException w:name="endnote text" w:semiHidden="1" w:unhideWhenUsed="1"/>
+    <w:lsdException w:name="table of authorities" w:semiHidden="1" w:unhideWhenUsed="1"/>
+    <w:lsdException w:name="macro" w:semiHidden="1" w:unhideWhenUsed="1"/>
+    <w:lsdException w:name="toa heading" w:semiHidden="1" w:unhideWhenUsed="1"/>
+    <w:lsdException w:name="List" w:semiHidden="1" w:unhideWhenUsed="1"/>
+    <w:lsdException w:name="List Bullet" w:semiHidden="1" w:unhideWhenUsed="1"/>
+    <w:lsdException w:name="List Number" w:semiHidden="1" w:unhideWhenUsed="1"/>
+    <w:lsdException w:name="List 2" w:semiHidden="1" w:unhideWhenUsed="1"/>
+    <w:lsdException w:name="List 3" w:semiHidden="1" w:unhideWhenUsed="1"/>
+    <w:lsdException w:name="List 4" w:semiHidden="1" w:unhideWhenUsed="1"/>
+    <w:lsdException w:name="List 5" w:semiHidden="1" w:unhideWhenUsed="1"/>
+    <w:lsdException w:name="List Bullet 2" w:semiHidden="1" w:unhideWhenUsed="1"/>
+    <w:lsdException w:name="List Bullet 3" w:semiHidden="1" w:unhideWhenUsed="1"/>
+    <w:lsdException w:name="List Bullet 4" w:semiHidden="1" w:unhideWhenUsed="1"/>
+    <w:lsdException w:name="List Bullet 5" w:semiHidden="1" w:unhideWhenUsed="1"/>
+    <w:lsdException w:name="List Number 2" w:semiHidden="1" w:unhideWhenUsed="1"/>
+    <w:lsdException w:name="List Number 3" w:semiHidden="1" w:unhideWhenUsed="1"/>
+    <w:lsdException w:name="List Number 4" w:semiHidden="1" w:unhideWhenUsed="1"/>
+    <w:lsdException w:name="List Number 5" w:semiHidden="1" w:unhideWhenUsed="1"/>
+    <w:lsdException w:name="Title" w:uiPriority="10" w:qFormat="1"/>
+    <w:lsdException w:name="Closing" w:semiHidden="1" w:unhideWhenUsed="1"/>
+    <w:lsdException w:name="Signature" w:semiHidden="1" w:unhideWhenUsed="1"/>
+    <w:lsdException w:name="Default Paragraph Font" w:semiHidden="1" w:uiPriority="1" w:unhideWhenUsed="1"/>
+    <w:lsdException w:name="Body Text" w:semiHidden="1" w:unhideWhenUsed="1"/>
+    <w:lsdException w:name="Body Text Indent" w:semiHidden="1" w:unhideWhenUsed="1"/>
+    <w:lsdException w:name="List Continue" w:semiHidden="1" w:unhideWhenUsed="1"/>
+    <w:lsdException w:name="List Continue 2" w:semiHidden="1" w:unhideWhenUsed="1"/>
+    <w:lsdException w:name="List Continue 3" w:semiHidden="1" w:unhideWhenUsed="1"/>
+    <w:lsdException w:name="List Continue 4" w:semiHidden="1" w:unhideWhenUsed="1"/>
+    <w:lsdException w:name="List Continue 5" w:semiHidden="1" w:unhideWhenUsed="1"/>
+    <w:lsdException w:name="Message Header" w:semiHidden="1" w:unhideWhenUsed="1"/>
+    <w:lsdException w:name="Subtitle" w:uiPriority="11" w:qFormat="1"/>
+    <w:lsdException w:name="Salutation" w:semiHidden="1" w:unhideWhenUsed="1"/>
+    <w:lsdException w:name="Date" w:semiHidden="1" w:unhideWhenUsed="1"/>
+    <w:lsdException w:name="Body Text First Indent" w:semiHidden="1" w:unhideWhenUsed="1"/>
+    <w:lsdException w:name="Body Text First Indent 2" w:semiHidden="1" w:unhideWhenUsed="1"/>
+    <w:lsdException w:name="Note Heading" w:semiHidden="1" w:unhideWhenUsed="1"/>
+    <w:lsdException w:name="Body Text 2" w:semiHidden="1" w:unhideWhenUsed="1"/>
+    <w:lsdException w:name="Body Text 3" w:semiHidden="1" w:unhideWhenUsed="1"/>
+    <w:lsdException w:name="Body Text Indent 2" w:semiHidden="1" w:unhideWhenUsed="1"/>
+    <w:lsdException w:name="Body Text Indent 3" w:semiHidden="1" w:unhideWhenUsed="1"/>
+    <w:lsdException w:name="Block Text" w:semiHidden="1" w:unhideWhenUsed="1"/>
+    <w:lsdException w:name="Hyperlink" w:semiHidden="1" w:unhideWhenUsed="1"/>
+    <w:lsdException w:name="FollowedHyperlink" w:semiHidden="1" w:unhideWhenUsed="1"/>
+    <w:lsdException w:name="Strong" w:uiPriority="22" w:qFormat="1"/>
+    <w:lsdException w:name="Emphasis" w:uiPriority="20" w:qFormat="1"/>
+    <w:lsdException w:name="Document Map" w:semiHidden="1" w:unhideWhenUsed="1"/>
+    <w:lsdException w:name="Plain Text" w:semiHidden="1" w:unhideWhenUsed="1"/>
+    <w:lsdException w:name="E-mail Signature" w:semiHidden="1" w:unhideWhenUsed="1"/>
+    <w:lsdException w:name="HTML Top of Form" w:semiHidden="1" w:unhideWhenUsed="1"/>
+    <w:lsdException w:name="HTML Bottom of Form" w:semiHidden="1" w:unhideWhenUsed="1"/>
+    <w:lsdException w:name="Normal (Web)" w:semiHidden="1" w:unhideWhenUsed="1"/>
+    <w:lsdException w:name="HTML Acronym" w:semiHidden="1" w:unhideWhenUsed="1"/>
+    <w:lsdException w:name="HTML Address" w:semiHidden="1" w:unhideWhenUsed="1"/>
+    <w:lsdException w:name="HTML Cite" w:semiHidden="1" w:unhideWhenUsed="1"/>
+    <w:lsdException w:name="HTML Code" w:semiHidden="1" w:unhideWhenUsed="1"/>
+    <w:lsdException w:name="HTML Definition" w:semiHidden="1" w:unhideWhenUsed="1"/>
+    <w:lsdException w:name="HTML Keyboard" w:semiHidden="1" w:unhideWhenUsed="1"/>
+    <w:lsdException w:name="HTML Preformatted" w:semiHidden="1" w:unhideWhenUsed="1"/>
+    <w:lsdException w:name="HTML Sample" w:semiHidden="1" w:unhideWhenUsed="1"/>
+    <w:lsdException w:name="HTML Typewriter" w:semiHidden="1" w:unhideWhenUsed="1"/>
+    <w:lsdException w:name="HTML Variable" w:semiHidden="1" w:unhideWhenUsed="1"/>
+    <w:lsdException w:name="Normal Table" w:semiHidden="1" w:unhideWhenUsed="1"/>
+    <w:lsdException w:name="annotation subject" w:semiHidden="1" w:unhideWhenUsed="1"/>
+    <w:lsdException w:name="No List" w:semiHidden="1" w:unhideWhenUsed="1"/>
+    <w:lsdException w:name="Outline List 1" w:semiHidden="1" w:unhideWhenUsed="1"/>
+    <w:lsdException w:name="Outline List 2" w:semiHidden="1" w:unhideWhenUsed="1"/>
+    <w:lsdException w:name="Outline List 3" w:semiHidden="1" w:unhideWhenUsed="1"/>
+    <w:lsdException w:name="Table Simple 1" w:semiHidden="1" w:unhideWhenUsed="1"/>
+    <w:lsdException w:name="Table Simple 2" w:semiHidden="1" w:unhideWhenUsed="1"/>
+    <w:lsdException w:name="Table Simple 3" w:semiHidden="1" w:unhideWhenUsed="1"/>
+    <w:lsdException w:name="Table Classic 1" w:semiHidden="1" w:unhideWhenUsed="1"/>
+    <w:lsdException w:name="Table Classic 2" w:semiHidden="1" w:unhideWhenUsed="1"/>
+    <w:lsdException w:name="Table Classic 3" w:semiHidden="1" w:unhideWhenUsed="1"/>
+    <w:lsdException w:name="Table Classic 4" w:semiHidden="1" w:unhideWhenUsed="1"/>
+    <w:lsdException w:name="Table Colorful 1" w:semiHidden="1" w:unhideWhenUsed="1"/>
+    <w:lsdException w:name="Table Colorful 2" w:semiHidden="1" w:unhideWhenUsed="1"/>
+    <w:lsdException w:name="Table Colorful 3" w:semiHidden="1" w:unhideWhenUsed="1"/>
+    <w:lsdException w:name="Table Columns 1" w:semiHidden="1" w:unhideWhenUsed="1"/>
+    <w:lsdException w:name="Table Columns 2" w:semiHidden="1" w:unhideWhenUsed="1"/>
+    <w:lsdException w:name="Table Columns 3" w:semiHidden="1" w:unhideWhenUsed="1"/>
+    <w:lsdException w:name="Table Columns 4" w:semiHidden="1" w:unhideWhenUsed="1"/>
+    <w:lsdException w:name="Table Columns 5" w:semiHidden="1" w:unhideWhenUsed="1"/>
+    <w:lsdException w:name="Table Grid 1" w:semiHidden="1" w:unhideWhenUsed="1"/>
+    <w:lsdException w:name="Table Grid 2" w:semiHidden="1" w:unhideWhenUsed="1"/>
+    <w:lsdException w:name="Table Grid 3" w:semiHidden="1" w:unhideWhenUsed="1"/>
+    <w:lsdException w:name="Table Grid 4" w:semiHidden="1" w:unhideWhenUsed="1"/>
+    <w:lsdException w:name="Table Grid 5" w:semiHidden="1" w:unhideWhenUsed="1"/>
+    <w:lsdException w:name="Table Grid 6" w:semiHidden="1" w:unhideWhenUsed="1"/>
+    <w:lsdException w:name="Table Grid 7" w:semiHidden="1" w:unhideWhenUsed="1"/>
+    <w:lsdException w:name="Table Grid 8" w:semiHidden="1" w:unhideWhenUsed="1"/>
+    <w:lsdException w:name="Table List 1" w:semiHidden="1" w:unhideWhenUsed="1"/>
+    <w:lsdException w:name="Table List 2" w:semiHidden="1" w:unhideWhenUsed="1"/>
+    <w:lsdException w:name="Table List 3" w:semiHidden="1" w:unhideWhenUsed="1"/>
+    <w:lsdException w:name="Table List 4" w:semiHidden="1" w:unhideWhenUsed="1"/>
+    <w:lsdException w:name="Table List 5" w:semiHidden="1" w:unhideWhenUsed="1"/>
+    <w:lsdException w:name="Table List 6" w:semiHidden="1" w:unhideWhenUsed="1"/>
+    <w:lsdException w:name="Table List 7" w:semiHidden="1" w:unhideWhenUsed="1"/>
+    <w:lsdException w:name="Table List 8" w:semiHidden="1" w:unhideWhenUsed="1"/>
+    <w:lsdException w:name="Table 3D effects 1" w:semiHidden="1" w:unhideWhenUsed="1"/>
+    <w:lsdException w:name="Table 3D effects 2" w:semiHidden="1" w:unhideWhenUsed="1"/>
+    <w:lsdException w:name="Table 3D effects 3" w:semiHidden="1" w:unhideWhenUsed="1"/>
+    <w:lsdException w:name="Table Contemporary" w:semiHidden="1" w:unhideWhenUsed="1"/>
+    <w:lsdException w:name="Table Elegant" w:semiHidden="1" w:unhideWhenUsed="1"/>
+    <w:lsdException w:name="Table Professional" w:semiHidden="1" w:unhideWhenUsed="1"/>
+    <w:lsdException w:name="Table Subtle 1" w:semiHidden="1" w:unhideWhenUsed="1"/>
+    <w:lsdException w:name="Table Subtle 2" w:semiHidden="1" w:unhideWhenUsed="1"/>
+    <w:lsdException w:name="Table Web 1" w:semiHidden="1" w:unhideWhenUsed="1"/>
+    <w:lsdException w:name="Table Web 2" w:semiHidden="1" w:unhideWhenUsed="1"/>
+    <w:lsdException w:name="Table Web 3" w:semiHidden="1" w:unhideWhenUsed="1"/>
+    <w:lsdException w:name="Balloon Text" w:semiHidden="1" w:unhideWhenUsed="1"/>
+    <w:lsdException w:name="Table Grid" w:uiPriority="39"/>
+    <w:lsdException w:name="Table Theme" w:semiHidden="1" w:unhideWhenUsed="1"/>
+    <w:lsdException w:name="Placeholder Text" w:semiHidden="1"/>
+    <w:lsdException w:name="No Spacing" w:uiPriority="1" w:qFormat="1"/>
+    <w:lsdException w:name="Light Shading" w:uiPriority="60"/>
+    <w:lsdException w:name="Light List" w:uiPriority="61"/>
+    <w:lsdException w:name="Light Grid" w:uiPriority="62"/>
+    <w:lsdException w:name="Medium Shading 1" w:uiPriority="63"/>
+    <w:lsdException w:name="Medium Shading 2" w:uiPriority="64"/>
+    <w:lsdException w:name="Medium List 1" w:uiPriority="65"/>
+    <w:lsdException w:name="Medium List 2" w:uiPriority="66"/>
+    <w:lsdException w:name="Medium Grid 1" w:uiPriority="67"/>
+    <w:lsdException w:name="Medium Grid 2" w:uiPriority="68"/>
+    <w:lsdException w:name="Medium Grid 3" w:uiPriority="69"/>
+    <w:lsdException w:name="Dark List" w:uiPriority="70"/>
+    <w:lsdException w:name="Colorful Shading" w:uiPriority="71"/>
+    <w:lsdException w:name="Colorful List" w:uiPriority="72"/>
+    <w:lsdException w:name="Colorful Grid" w:uiPriority="73"/>
+    <w:lsdException w:name="Light Shading Accent 1" w:uiPriority="60"/>
+    <w:lsdException w:name="Light List Accent 1" w:uiPriority="61"/>
+    <w:lsdException w:name="Light Grid Accent 1" w:uiPriority="62"/>
+    <w:lsdException w:name="Medium Shading 1 Accent 1" w:uiPriority="63"/>
+    <w:lsdException w:name="Medium Shading 2 Accent 1" w:uiPriority="64"/>
+    <w:lsdException w:name="Medium List 1 Accent 1" w:uiPriority="65"/>
+    <w:lsdException w:name="Revision" w:semiHidden="1"/>
+    <w:lsdException w:name="List Paragraph" w:uiPriority="34" w:qFormat="1"/>
+    <w:lsdException w:name="Quote" w:uiPriority="29" w:qFormat="1"/>
+    <w:lsdException w:name="Intense Quote" w:uiPriority="30" w:qFormat="1"/>
+    <w:lsdException w:name="Medium List 2 Accent 1" w:uiPriority="66"/>
+    <w:lsdException w:name="Medium Grid 1 Accent 1" w:uiPriority="67"/>
+    <w:lsdException w:name="Medium Grid 2 Accent 1" w:uiPriority="68"/>
+    <w:lsdException w:name="Medium Grid 3 Accent 1" w:uiPriority="69"/>
+    <w:lsdException w:name="Dark List Accent 1" w:uiPriority="70"/>
+    <w:lsdException w:name="Colorful Shading Accent 1" w:uiPriority="71"/>
+    <w:lsdException w:name="Colorful List Accent 1" w:uiPriority="72"/>
+    <w:lsdException w:name="Colorful Grid Accent 1" w:uiPriority="73"/>
+    <w:lsdException w:name="Light Shading Accent 2" w:uiPriority="60"/>
+    <w:lsdException w:name="Light List Accent 2" w:uiPriority="61"/>
+    <w:lsdException w:name="Light Grid Accent 2" w:uiPriority="62"/>
+    <w:lsdException w:name="Medium Shading 1 Accent 2" w:uiPriority="63"/>
+    <w:lsdException w:name="Medium Shading 2 Accent 2" w:uiPriority="64"/>
+    <w:lsdException w:name="Medium List 1 Accent 2" w:uiPriority="65"/>
+    <w:lsdException w:name="Medium List 2 Accent 2" w:uiPriority="66"/>
+    <w:lsdException w:name="Medium Grid 1 Accent 2" w:uiPriority="67"/>
+    <w:lsdException w:name="Medium Grid 2 Accent 2" w:uiPriority="68"/>
+    <w:lsdException w:name="Medium Grid 3 Accent 2" w:uiPriority="69"/>
+    <w:lsdException w:name="Dark List Accent 2" w:uiPriority="70"/>
+    <w:lsdException w:name="Colorful Shading Accent 2" w:uiPriority="71"/>
+    <w:lsdException w:name="Colorful List Accent 2" w:uiPriority="72"/>
+    <w:lsdException w:name="Colorful Grid Accent 2" w:uiPriority="73"/>
+    <w:lsdException w:name="Light Shading Accent 3" w:uiPriority="60"/>
+    <w:lsdException w:name="Light List Accent 3" w:uiPriority="61"/>
+    <w:lsdException w:name="Light Grid Accent 3" w:uiPriority="62"/>
+    <w:lsdException w:name="Medium Shading 1 Accent 3" w:uiPriority="63"/>
+    <w:lsdException w:name="Medium Shading 2 Accent 3" w:uiPriority="64"/>
+    <w:lsdException w:name="Medium List 1 Accent 3" w:uiPriority="65"/>
+    <w:lsdException w:name="Medium List 2 Accent 3" w:uiPriority="66"/>
+    <w:lsdException w:name="Medium Grid 1 Accent 3" w:uiPriority="67"/>
+    <w:lsdException w:name="Medium Grid 2 Accent 3" w:uiPriority="68"/>
+    <w:lsdException w:name="Medium Grid 3 Accent 3" w:uiPriority="69"/>
+    <w:lsdException w:name="Dark List Accent 3" w:uiPriority="70"/>
+    <w:lsdException w:name="Colorful Shading Accent 3" w:uiPriority="71"/>
+    <w:lsdException w:name="Colorful List Accent 3" w:uiPriority="72"/>
+    <w:lsdException w:name="Colorful Grid Accent 3" w:uiPriority="73"/>
+    <w:lsdException w:name="Light Shading Accent 4" w:uiPriority="60"/>
+    <w:lsdException w:name="Light List Accent 4" w:uiPriority="61"/>
+    <w:lsdException w:name="Light Grid Accent 4" w:uiPriority="62"/>
+    <w:lsdException w:name="Medium Shading 1 Accent 4" w:uiPriority="63"/>
+    <w:lsdException w:name="Medium Shading 2 Accent 4" w:uiPriority="64"/>
+    <w:lsdException w:name="Medium List 1 Accent 4" w:uiPriority="65"/>
+    <w:lsdException w:name="Medium List 2 Accent 4" w:uiPriority="66"/>
+    <w:lsdException w:name="Medium Grid 1 Accent 4" w:uiPriority="67"/>
+    <w:lsdException w:name="Medium Grid 2 Accent 4" w:uiPriority="68"/>
+    <w:lsdException w:name="Medium Grid 3 Accent 4" w:uiPriority="69"/>
+    <w:lsdException w:name="Dark List Accent 4" w:uiPriority="70"/>
+    <w:lsdException w:name="Colorful Shading Accent 4" w:uiPriority="71"/>
+    <w:lsdException w:name="Colorful List Accent 4" w:uiPriority="72"/>
+    <w:lsdException w:name="Colorful Grid Accent 4" w:uiPriority="73"/>
+    <w:lsdException w:name="Light Shading Accent 5" w:uiPriority="60"/>
+    <w:lsdException w:name="Light List Accent 5" w:uiPriority="61"/>
+    <w:lsdException w:name="Light Grid Accent 5" w:uiPriority="62"/>
+    <w:lsdException w:name="Medium Shading 1 Accent 5" w:uiPriority="63"/>
+    <w:lsdException w:name="Medium Shading 2 Accent 5" w:uiPriority="64"/>
+    <w:lsdException w:name="Medium List 1 Accent 5" w:uiPriority="65"/>
+    <w:lsdException w:name="Medium List 2 Accent 5" w:uiPriority="66"/>
+    <w:lsdException w:name="Medium Grid 1 Accent 5" w:uiPriority="67"/>
+    <w:lsdException w:name="Medium Grid 2 Accent 5" w:uiPriority="68"/>
+    <w:lsdException w:name="Medium Grid 3 Accent 5" w:uiPriority="69"/>
+    <w:lsdException w:name="Dark List Accent 5" w:uiPriority="70"/>
+    <w:lsdException w:name="Colorful Shading Accent 5" w:uiPriority="71"/>
+    <w:lsdException w:name="Colorful List Accent 5" w:uiPriority="72"/>
+    <w:lsdException w:name="Colorful Grid Accent 5" w:uiPriority="73"/>
+    <w:lsdException w:name="Light Shading Accent 6" w:uiPriority="60"/>
+    <w:lsdException w:name="Light List Accent 6" w:uiPriority="61"/>
+    <w:lsdException w:name="Light Grid Accent 6" w:uiPriority="62"/>
+    <w:lsdException w:name="Medium Shading 1 Accent 6" w:uiPriority="63"/>
+    <w:lsdException w:name="Medium Shading 2 Accent 6" w:uiPriority="64"/>
+    <w:lsdException w:name="Medium List 1 Accent 6" w:uiPriority="65"/>
+    <w:lsdException w:name="Medium List 2 Accent 6" w:uiPriority="66"/>
+    <w:lsdException w:name="Medium Grid 1 Accent 6" w:uiPriority="67"/>
+    <w:lsdException w:name="Medium Grid 2 Accent 6" w:uiPriority="68"/>
+    <w:lsdException w:name="Medium Grid 3 Accent 6" w:uiPriority="69"/>
+    <w:lsdException w:name="Dark List Accent 6" w:uiPriority="70"/>
+    <w:lsdException w:name="Colorful Shading Accent 6" w:uiPriority="71"/>
+    <w:lsdException w:name="Colorful List Accent 6" w:uiPriority="72"/>
+    <w:lsdException w:name="Colorful Grid Accent 6" w:uiPriority="73"/>
+    <w:lsdException w:name="Subtle Emphasis" w:uiPriority="19" w:qFormat="1"/>
+    <w:lsdException w:name="Intense Emphasis" w:uiPriority="21" w:qFormat="1"/>
+    <w:lsdException w:name="Subtle Reference" w:uiPriority="31" w:qFormat="1"/>
+    <w:lsdException w:name="Intense Reference" w:uiPriority="32" w:qFormat="1"/>
+    <w:lsdException w:name="Book Title" w:uiPriority="33" w:qFormat="1"/>
+    <w:lsdException w:name="Bibliography" w:semiHidden="1" w:uiPriority="37" w:unhideWhenUsed="1"/>
+    <w:lsdException w:name="TOC Heading" w:semiHidden="1" w:uiPriority="39" w:unhideWhenUsed="1" w:qFormat="1"/>
+    <w:lsdException w:name="Plain Table 1" w:uiPriority="41"/>
+    <w:lsdException w:name="Plain Table 2" w:uiPriority="42"/>
+    <w:lsdException w:name="Plain Table 3" w:uiPriority="43"/>
+    <w:lsdException w:name="Plain Table 4" w:uiPriority="44"/>
+    <w:lsdException w:name="Plain Table 5" w:uiPriority="45"/>
+    <w:lsdException w:name="Grid Table Light" w:uiPriority="40"/>
+    <w:lsdException w:name="Grid Table 1 Light" w:uiPriority="46"/>
+    <w:lsdException w:name="Grid Table 2" w:uiPriority="47"/>
+    <w:lsdException w:name="Grid Table 3" w:uiPriority="48"/>
+    <w:lsdException w:name="Grid Table 4" w:uiPriority="49"/>
+    <w:lsdException w:name="Grid Table 5 Dark" w:uiPriority="50"/>
+    <w:lsdException w:name="Grid Table 6 Colorful" w:uiPriority="51"/>
+    <w:lsdException w:name="Grid Table 7 Colorful" w:uiPriority="52"/>
+    <w:lsdException w:name="Grid Table 1 Light Accent 1" w:uiPriority="46"/>
+    <w:lsdException w:name="Grid Table 2 Accent 1" w:uiPriority="47"/>
+    <w:lsdException w:name="Grid Table 3 Accent 1" w:uiPriority="48"/>
+    <w:lsdException w:name="Grid Table 4 Accent 1" w:uiPriority="49"/>
+    <w:lsdException w:name="Grid Table 5 Dark Accent 1" w:uiPriority="50"/>
+    <w:lsdException w:name="Grid Table 6 Colorful Accent 1" w:uiPriority="51"/>
+    <w:lsdException w:name="Grid Table 7 Colorful Accent 1" w:uiPriority="52"/>
+    <w:lsdException w:name="Grid Table 1 Light Accent 2" w:uiPriority="46"/>
+    <w:lsdException w:name="Grid Table 2 Accent 2" w:uiPriority="47"/>
+    <w:lsdException w:name="Grid Table 3 Accent 2" w:uiPriority="48"/>
+    <w:lsdException w:name="Grid Table 4 Accent 2" w:uiPriority="49"/>
+    <w:lsdException w:name="Grid Table 5 Dark Accent 2" w:uiPriority="50"/>
+    <w:lsdException w:name="Grid Table 6 Colorful Accent 2" w:uiPriority="51"/>
+    <w:lsdException w:name="Grid Table 7 Colorful Accent 2" w:uiPriority="52"/>
+    <w:lsdException w:name="Grid Table 1 Light Accent 3" w:uiPriority="46"/>
+    <w:lsdException w:name="Grid Table 2 Accent 3" w:uiPriority="47"/>
+    <w:lsdException w:name="Grid Table 3 Accent 3" w:uiPriority="48"/>
+    <w:lsdException w:name="Grid Table 4 Accent 3" w:uiPriority="49"/>
+    <w:lsdException w:name="Grid Table 5 Dark Accent 3" w:uiPriority="50"/>
+    <w:lsdException w:name="Grid Table 6 Colorful Accent 3" w:uiPriority="51"/>
+    <w:lsdException w:name="Grid Table 7 Colorful Accent 3" w:uiPriority="52"/>
+    <w:lsdException w:name="Grid Table 1 Light Accent 4" w:uiPriority="46"/>
+    <w:lsdException w:name="Grid Table 2 Accent 4" w:uiPriority="47"/>
+    <w:lsdException w:name="Grid Table 3 Accent 4" w:uiPriority="48"/>
+    <w:lsdException w:name="Grid Table 4 Accent 4" w:uiPriority="49"/>
+    <w:lsdException w:name="Grid Table 5 Dark Accent 4" w:uiPriority="50"/>
+    <w:lsdException w:name="Grid Table 6 Colorful Accent 4" w:uiPriority="51"/>
+    <w:lsdException w:name="Grid Table 7 Colorful Accent 4" w:uiPriority="52"/>
+    <w:lsdException w:name="Grid Table 1 Light Accent 5" w:uiPriority="46"/>
+    <w:lsdException w:name="Grid Table 2 Accent 5" w:uiPriority="47"/>
+    <w:lsdException w:name="Grid Table 3 Accent 5" w:uiPriority="48"/>
+    <w:lsdException w:name="Grid Table 4 Accent 5" w:uiPriority="49"/>
+    <w:lsdException w:name="Grid Table 5 Dark Accent 5" w:uiPriority="50"/>
+    <w:lsdException w:name="Grid Table 6 Colorful Accent 5" w:uiPriority="51"/>
+    <w:lsdException w:name="Grid Table 7 Colorful Accent 5" w:uiPriority="52"/>
+    <w:lsdException w:name="Grid Table 1 Light Accent 6" w:uiPriority="46"/>
+    <w:lsdException w:name="Grid Table 2 Accent 6" w:uiPriority="47"/>
+    <w:lsdException w:name="Grid Table 3 Accent 6" w:uiPriority="48"/>
+    <w:lsdException w:name="Grid Table 4 Accent 6" w:uiPriority="49"/>
+    <w:lsdException w:name="Grid Table 5 Dark Accent 6" w:uiPriority="50"/>
+    <w:lsdException w:name="Grid Table 6 Colorful Accent 6" w:uiPriority="51"/>
+    <w:lsdException w:name="Grid Table 7 Colorful Accent 6" w:uiPriority="52"/>
+    <w:lsdException w:name="List Table 1 Light" w:uiPriority="46"/>
+    <w:lsdException w:name="List Table 2" w:uiPriority="47"/>
+    <w:lsdException w:name="List Table 3" w:uiPriority="48"/>
+    <w:lsdException w:name="List Table 4" w:uiPriority="49"/>
+    <w:lsdException w:name="List Table 5 Dark" w:uiPriority="50"/>
+    <w:lsdException w:name="List Table 6 Colorful" w:uiPriority="51"/>
+    <w:lsdException w:name="List Table 7 Colorful" w:uiPriority="52"/>
+    <w:lsdException w:name="List Table 1 Light Accent 1" w:uiPriority="46"/>
+    <w:lsdException w:name="List Table 2 Accent 1" w:uiPriority="47"/>
+    <w:lsdException w:name="List Table 3 Accent 1" w:uiPriority="48"/>
+    <w:lsdException w:name="List Table 4 Accent 1" w:uiPriority="49"/>
+    <w:lsdException w:name="List Table 5 Dark Accent 1" w:uiPriority="50"/>
+    <w:lsdException w:name="List Table 6 Colorful Accent 1" w:uiPriority="51"/>
+    <w:lsdException w:name="List Table 7 Colorful Accent 1" w:uiPriority="52"/>
+    <w:lsdException w:name="List Table 1 Light Accent 2" w:uiPriority="46"/>
+    <w:lsdException w:name="List Table 2 Accent 2" w:uiPriority="47"/>
+    <w:lsdException w:name="List Table 3 Accent 2" w:uiPriority="48"/>
+    <w:lsdException w:name="List Table 4 Accent 2" w:uiPriority="49"/>
+    <w:lsdException w:name="List Table 5 Dark Accent 2" w:uiPriority="50"/>
+    <w:lsdException w:name="List Table 6 Colorful Accent 2" w:uiPriority="51"/>
+    <w:lsdException w:name="List Table 7 Colorful Accent 2" w:uiPriority="52"/>
+    <w:lsdException w:name="List Table 1 Light Accent 3" w:uiPriority="46"/>
+    <w:lsdException w:name="List Table 2 Accent 3" w:uiPriority="47"/>
+    <w:lsdException w:name="List Table 3 Accent 3" w:uiPriority="48"/>
+    <w:lsdException w:name="List Table 4 Accent 3" w:uiPriority="49"/>
+    <w:lsdException w:name="List Table 5 Dark Accent 3" w:uiPriority="50"/>
+    <w:lsdException w:name="List Table 6 Colorful Accent 3" w:uiPriority="51"/>
+    <w:lsdException w:name="List Table 7 Colorful Accent 3" w:uiPriority="52"/>
+    <w:lsdException w:name="List Table 1 Light Accent 4" w:uiPriority="46"/>
+    <w:lsdException w:name="List Table 2 Accent 4" w:uiPriority="47"/>
+    <w:lsdException w:name="List Table 3 Accent 4" w:uiPriority="48"/>
+    <w:lsdException w:name="List Table 4 Accent 4" w:uiPriority="49"/>
+    <w:lsdException w:name="List Table 5 Dark Accent 4" w:uiPriority="50"/>
+    <w:lsdException w:name="List Table 6 Colorful Accent 4" w:uiPriority="51"/>
+    <w:lsdException w:name="List Table 7 Colorful Accent 4" w:uiPriority="52"/>
+    <w:lsdException w:name="List Table 1 Light Accent 5" w:uiPriority="46"/>
+    <w:lsdException w:name="List Table 2 Accent 5" w:uiPriority="47"/>
+    <w:lsdException w:name="List Table 3 Accent 5" w:uiPriority="48"/>
+    <w:lsdException w:name="List Table 4 Accent 5" w:uiPriority="49"/>
+    <w:lsdException w:name="List Table 5 Dark Accent 5" w:uiPriority="50"/>
+    <w:lsdException w:name="List Table 6 Colorful Accent 5" w:uiPriority="51"/>
+    <w:lsdException w:name="List Table 7 Colorful Accent 5" w:uiPriority="52"/>
+    <w:lsdException w:name="List Table 1 Light Accent 6" w:uiPriority="46"/>
+    <w:lsdException w:name="List Table 2 Accent 6" w:uiPriority="47"/>
+    <w:lsdException w:name="List Table 3 Accent 6" w:uiPriority="48"/>
+    <w:lsdException w:name="List Table 4 Accent 6" w:uiPriority="49"/>
+    <w:lsdException w:name="List Table 5 Dark Accent 6" w:uiPriority="50"/>
+    <w:lsdException w:name="List Table 6 Colorful Accent 6" w:uiPriority="51"/>
+    <w:lsdException w:name="List Table 7 Colorful Accent 6" w:uiPriority="52"/>
+    <w:lsdException w:name="Mention" w:semiHidden="1" w:unhideWhenUsed="1"/>
+    <w:lsdException w:name="Smart Hyperlink" w:semiHidden="1" w:unhideWhenUsed="1"/>
+    <w:lsdException w:name="Hashtag" w:semiHidden="1" w:unhideWhenUsed="1"/>
+    <w:lsdException w:name="Unresolved Mention" w:semiHidden="1" w:unhideWhenUsed="1"/>
+  </w:latentStyles>
+  <w:style w:type="paragraph" w:default="1" w:styleId="Normal">
+    <w:name w:val="Normal"/>
+    <w:qFormat/>
   </w:style>
   <w:style w:type="paragraph" w:styleId="Heading1">
     <w:name w:val="heading 1"/>
     <w:basedOn w:val="Normal"/>
     <w:next w:val="Normal"/>
+    <w:uiPriority w:val="9"/>
+    <w:qFormat/>
     <w:pPr>
-      <w:keepNext w:val="1"/>
-      <w:keepLines w:val="1"/>
-      <w:pageBreakBefore w:val="0"/>
-      <w:spacing w:after="120" w:before="480" w:lineRule="auto"/>
+      <w:keepNext/>
+      <w:keepLines/>
+      <w:spacing w:before="480" w:after="120"/>
+      <w:outlineLvl w:val="0"/>
     </w:pPr>
     <w:rPr>
-      <w:b w:val="1"/>
+      <w:b/>
       <w:sz w:val="48"/>
       <w:szCs w:val="48"/>
     </w:rPr>
@@ -1497,14 +2077,18 @@
     <w:name w:val="heading 2"/>
     <w:basedOn w:val="Normal"/>
     <w:next w:val="Normal"/>
+    <w:uiPriority w:val="9"/>
+    <w:semiHidden/>
+    <w:unhideWhenUsed/>
+    <w:qFormat/>
     <w:pPr>
-      <w:keepNext w:val="1"/>
-      <w:keepLines w:val="1"/>
-      <w:pageBreakBefore w:val="0"/>
-      <w:spacing w:after="80" w:before="360" w:lineRule="auto"/>
+      <w:keepNext/>
+      <w:keepLines/>
+      <w:spacing w:before="360" w:after="80"/>
+      <w:outlineLvl w:val="1"/>
     </w:pPr>
     <w:rPr>
-      <w:b w:val="1"/>
+      <w:b/>
       <w:sz w:val="36"/>
       <w:szCs w:val="36"/>
     </w:rPr>
@@ -1513,14 +2097,18 @@
     <w:name w:val="heading 3"/>
     <w:basedOn w:val="Normal"/>
     <w:next w:val="Normal"/>
+    <w:uiPriority w:val="9"/>
+    <w:semiHidden/>
+    <w:unhideWhenUsed/>
+    <w:qFormat/>
     <w:pPr>
-      <w:keepNext w:val="1"/>
-      <w:keepLines w:val="1"/>
-      <w:pageBreakBefore w:val="0"/>
-      <w:spacing w:after="80" w:before="280" w:lineRule="auto"/>
+      <w:keepNext/>
+      <w:keepLines/>
+      <w:spacing w:before="280" w:after="80"/>
+      <w:outlineLvl w:val="2"/>
     </w:pPr>
     <w:rPr>
-      <w:b w:val="1"/>
+      <w:b/>
       <w:sz w:val="28"/>
       <w:szCs w:val="28"/>
     </w:rPr>
@@ -1529,14 +2117,18 @@
     <w:name w:val="heading 4"/>
     <w:basedOn w:val="Normal"/>
     <w:next w:val="Normal"/>
+    <w:uiPriority w:val="9"/>
+    <w:semiHidden/>
+    <w:unhideWhenUsed/>
+    <w:qFormat/>
     <w:pPr>
-      <w:keepNext w:val="1"/>
-      <w:keepLines w:val="1"/>
-      <w:pageBreakBefore w:val="0"/>
-      <w:spacing w:after="40" w:before="240" w:lineRule="auto"/>
+      <w:keepNext/>
+      <w:keepLines/>
+      <w:spacing w:before="240" w:after="40"/>
+      <w:outlineLvl w:val="3"/>
     </w:pPr>
     <w:rPr>
-      <w:b w:val="1"/>
+      <w:b/>
       <w:sz w:val="24"/>
       <w:szCs w:val="24"/>
     </w:rPr>
@@ -1545,43 +2137,77 @@
     <w:name w:val="heading 5"/>
     <w:basedOn w:val="Normal"/>
     <w:next w:val="Normal"/>
+    <w:uiPriority w:val="9"/>
+    <w:semiHidden/>
+    <w:unhideWhenUsed/>
+    <w:qFormat/>
     <w:pPr>
-      <w:keepNext w:val="1"/>
-      <w:keepLines w:val="1"/>
-      <w:pageBreakBefore w:val="0"/>
-      <w:spacing w:after="40" w:before="220" w:lineRule="auto"/>
+      <w:keepNext/>
+      <w:keepLines/>
+      <w:spacing w:before="220" w:after="40"/>
+      <w:outlineLvl w:val="4"/>
     </w:pPr>
     <w:rPr>
-      <w:b w:val="1"/>
-      <w:sz w:val="22"/>
-      <w:szCs w:val="22"/>
+      <w:b/>
     </w:rPr>
   </w:style>
   <w:style w:type="paragraph" w:styleId="Heading6">
     <w:name w:val="heading 6"/>
     <w:basedOn w:val="Normal"/>
     <w:next w:val="Normal"/>
+    <w:uiPriority w:val="9"/>
+    <w:semiHidden/>
+    <w:unhideWhenUsed/>
+    <w:qFormat/>
     <w:pPr>
-      <w:keepNext w:val="1"/>
-      <w:keepLines w:val="1"/>
-      <w:pageBreakBefore w:val="0"/>
-      <w:spacing w:after="40" w:before="200" w:lineRule="auto"/>
+      <w:keepNext/>
+      <w:keepLines/>
+      <w:spacing w:before="200" w:after="40"/>
+      <w:outlineLvl w:val="5"/>
     </w:pPr>
     <w:rPr>
-      <w:b w:val="1"/>
+      <w:b/>
       <w:sz w:val="20"/>
       <w:szCs w:val="20"/>
     </w:rPr>
+  </w:style>
+  <w:style w:type="character" w:default="1" w:styleId="DefaultParagraphFont">
+    <w:name w:val="Default Paragraph Font"/>
+    <w:uiPriority w:val="1"/>
+    <w:semiHidden/>
+    <w:unhideWhenUsed/>
+  </w:style>
+  <w:style w:type="table" w:default="1" w:styleId="TableNormal">
+    <w:name w:val="Normal Table"/>
+    <w:uiPriority w:val="99"/>
+    <w:semiHidden/>
+    <w:unhideWhenUsed/>
+    <w:tblPr>
+      <w:tblInd w:w="0" w:type="dxa"/>
+      <w:tblCellMar>
+        <w:top w:w="0" w:type="dxa"/>
+        <w:left w:w="108" w:type="dxa"/>
+        <w:bottom w:w="0" w:type="dxa"/>
+        <w:right w:w="108" w:type="dxa"/>
+      </w:tblCellMar>
+    </w:tblPr>
+  </w:style>
+  <w:style w:type="numbering" w:default="1" w:styleId="NoList">
+    <w:name w:val="No List"/>
+    <w:uiPriority w:val="99"/>
+    <w:semiHidden/>
+    <w:unhideWhenUsed/>
   </w:style>
   <w:style w:type="paragraph" w:styleId="Title">
     <w:name w:val="Title"/>
     <w:basedOn w:val="Normal"/>
     <w:next w:val="Normal"/>
+    <w:uiPriority w:val="10"/>
+    <w:qFormat/>
     <w:pPr>
       <w:spacing w:after="0" w:line="240" w:lineRule="auto"/>
     </w:pPr>
     <w:rPr>
-      <w:rFonts w:ascii="Calibri" w:cs="Calibri" w:eastAsia="Calibri" w:hAnsi="Calibri"/>
       <w:sz w:val="56"/>
       <w:szCs w:val="56"/>
     </w:rPr>
@@ -1590,32 +2216,46 @@
     <w:name w:val="Subtitle"/>
     <w:basedOn w:val="Normal"/>
     <w:next w:val="Normal"/>
+    <w:uiPriority w:val="11"/>
+    <w:qFormat/>
     <w:pPr>
-      <w:keepNext w:val="1"/>
-      <w:keepLines w:val="1"/>
-      <w:pageBreakBefore w:val="0"/>
-      <w:spacing w:after="80" w:before="360" w:lineRule="auto"/>
+      <w:keepNext/>
+      <w:keepLines/>
+      <w:spacing w:before="360" w:after="80"/>
     </w:pPr>
     <w:rPr>
-      <w:rFonts w:ascii="Georgia" w:cs="Georgia" w:eastAsia="Georgia" w:hAnsi="Georgia"/>
-      <w:i w:val="1"/>
+      <w:rFonts w:ascii="Georgia" w:eastAsia="Georgia" w:hAnsi="Georgia" w:cs="Georgia"/>
+      <w:i/>
       <w:color w:val="666666"/>
       <w:sz w:val="48"/>
       <w:szCs w:val="48"/>
     </w:rPr>
   </w:style>
-  <w:style w:type="table" w:styleId="Table1">
+  <w:style w:type="table" w:customStyle="1" w:styleId="a">
     <w:basedOn w:val="TableNormal"/>
     <w:tblPr>
       <w:tblStyleRowBandSize w:val="1"/>
       <w:tblStyleColBandSize w:val="1"/>
       <w:tblCellMar>
-        <w:top w:w="0.0" w:type="dxa"/>
-        <w:left w:w="0.0" w:type="dxa"/>
-        <w:bottom w:w="0.0" w:type="dxa"/>
-        <w:right w:w="0.0" w:type="dxa"/>
+        <w:left w:w="0" w:type="dxa"/>
+        <w:right w:w="0" w:type="dxa"/>
       </w:tblCellMar>
     </w:tblPr>
+  </w:style>
+  <w:style w:type="paragraph" w:styleId="NormalWeb">
+    <w:name w:val="Normal (Web)"/>
+    <w:basedOn w:val="Normal"/>
+    <w:uiPriority w:val="99"/>
+    <w:unhideWhenUsed/>
+    <w:rsid w:val="00546EE5"/>
+    <w:pPr>
+      <w:spacing w:before="100" w:beforeAutospacing="1" w:after="100" w:afterAutospacing="1" w:line="240" w:lineRule="auto"/>
+    </w:pPr>
+    <w:rPr>
+      <w:rFonts w:ascii="Times New Roman" w:eastAsia="Times New Roman" w:hAnsi="Times New Roman" w:cs="Times New Roman"/>
+      <w:sz w:val="24"/>
+      <w:szCs w:val="24"/>
+    </w:rPr>
   </w:style>
 </w:styles>
 </file>
@@ -1938,4 +2578,16 @@
   </a:objectDefaults>
   <a:extraClrSchemeLst/>
 </a:theme>
+</file>
+
+<file path=customXml/item1.xml><?xml version="1.0" encoding="utf-8"?>
+<b:Sources xmlns:b="http://schemas.openxmlformats.org/officeDocument/2006/bibliography" xmlns="http://schemas.openxmlformats.org/officeDocument/2006/bibliography" SelectedStyle="\APASixthEditionOfficeOnline.xsl" StyleName="APA" Version="6"/>
+</file>
+
+<file path=customXml/itemProps1.xml><?xml version="1.0" encoding="utf-8"?>
+<ds:datastoreItem xmlns:ds="http://schemas.openxmlformats.org/officeDocument/2006/customXml" ds:itemID="{1B3BA18C-44F2-45CC-984D-3C8D4733F7EC}">
+  <ds:schemaRefs>
+    <ds:schemaRef ds:uri="http://schemas.openxmlformats.org/officeDocument/2006/bibliography"/>
+  </ds:schemaRefs>
+</ds:datastoreItem>
 </file>
</xml_diff>

<commit_message>
Fully functioning leaderboard system accompanied with filler placements, game can be played again
</commit_message>
<xml_diff>
--- a/Documentation/Group Norms.docx
+++ b/Documentation/Group Norms.docx
@@ -1,6 +1,6 @@
 
 <file path=word/document.xml><?xml version="1.0" encoding="utf-8"?>
-<w:document xmlns:wpc="http://schemas.microsoft.com/office/word/2010/wordprocessingCanvas" xmlns:cx="http://schemas.microsoft.com/office/drawing/2014/chartex" xmlns:cx1="http://schemas.microsoft.com/office/drawing/2015/9/8/chartex" xmlns:cx2="http://schemas.microsoft.com/office/drawing/2015/10/21/chartex" xmlns:cx3="http://schemas.microsoft.com/office/drawing/2016/5/9/chartex" xmlns:cx4="http://schemas.microsoft.com/office/drawing/2016/5/10/chartex" xmlns:cx5="http://schemas.microsoft.com/office/drawing/2016/5/11/chartex" xmlns:cx6="http://schemas.microsoft.com/office/drawing/2016/5/12/chartex" xmlns:cx7="http://schemas.microsoft.com/office/drawing/2016/5/13/chartex" xmlns:cx8="http://schemas.microsoft.com/office/drawing/2016/5/14/chartex" xmlns:mc="http://schemas.openxmlformats.org/markup-compatibility/2006" xmlns:aink="http://schemas.microsoft.com/office/drawing/2016/ink" xmlns:am3d="http://schemas.microsoft.com/office/drawing/2017/model3d" xmlns:o="urn:schemas-microsoft-com:office:office" xmlns:r="http://schemas.openxmlformats.org/officeDocument/2006/relationships" xmlns:m="http://schemas.openxmlformats.org/officeDocument/2006/math" xmlns:v="urn:schemas-microsoft-com:vml" xmlns:wp14="http://schemas.microsoft.com/office/word/2010/wordprocessingDrawing" xmlns:wp="http://schemas.openxmlformats.org/drawingml/2006/wordprocessingDrawing" xmlns:w10="urn:schemas-microsoft-com:office:word" xmlns:w="http://schemas.openxmlformats.org/wordprocessingml/2006/main" xmlns:w14="http://schemas.microsoft.com/office/word/2010/wordml" xmlns:w15="http://schemas.microsoft.com/office/word/2012/wordml" xmlns:w16cid="http://schemas.microsoft.com/office/word/2016/wordml/cid" xmlns:w16se="http://schemas.microsoft.com/office/word/2015/wordml/symex" xmlns:wpg="http://schemas.microsoft.com/office/word/2010/wordprocessingGroup" xmlns:wpi="http://schemas.microsoft.com/office/word/2010/wordprocessingInk" xmlns:wne="http://schemas.microsoft.com/office/word/2006/wordml" xmlns:wps="http://schemas.microsoft.com/office/word/2010/wordprocessingShape" mc:Ignorable="w14 w15 w16se w16cid wp14">
+<w:document xmlns:wpc="http://schemas.microsoft.com/office/word/2010/wordprocessingCanvas" xmlns:cx="http://schemas.microsoft.com/office/drawing/2014/chartex" xmlns:cx1="http://schemas.microsoft.com/office/drawing/2015/9/8/chartex" xmlns:cx2="http://schemas.microsoft.com/office/drawing/2015/10/21/chartex" xmlns:cx3="http://schemas.microsoft.com/office/drawing/2016/5/9/chartex" xmlns:cx4="http://schemas.microsoft.com/office/drawing/2016/5/10/chartex" xmlns:cx5="http://schemas.microsoft.com/office/drawing/2016/5/11/chartex" xmlns:cx6="http://schemas.microsoft.com/office/drawing/2016/5/12/chartex" xmlns:cx7="http://schemas.microsoft.com/office/drawing/2016/5/13/chartex" xmlns:cx8="http://schemas.microsoft.com/office/drawing/2016/5/14/chartex" xmlns:mc="http://schemas.openxmlformats.org/markup-compatibility/2006" xmlns:aink="http://schemas.microsoft.com/office/drawing/2016/ink" xmlns:am3d="http://schemas.microsoft.com/office/drawing/2017/model3d" xmlns:o="urn:schemas-microsoft-com:office:office" xmlns:oel="http://schemas.microsoft.com/office/2019/extlst" xmlns:r="http://schemas.openxmlformats.org/officeDocument/2006/relationships" xmlns:m="http://schemas.openxmlformats.org/officeDocument/2006/math" xmlns:v="urn:schemas-microsoft-com:vml" xmlns:wp14="http://schemas.microsoft.com/office/word/2010/wordprocessingDrawing" xmlns:wp="http://schemas.openxmlformats.org/drawingml/2006/wordprocessingDrawing" xmlns:w10="urn:schemas-microsoft-com:office:word" xmlns:w="http://schemas.openxmlformats.org/wordprocessingml/2006/main" xmlns:w14="http://schemas.microsoft.com/office/word/2010/wordml" xmlns:w15="http://schemas.microsoft.com/office/word/2012/wordml" xmlns:w16cex="http://schemas.microsoft.com/office/word/2018/wordml/cex" xmlns:w16cid="http://schemas.microsoft.com/office/word/2016/wordml/cid" xmlns:w16="http://schemas.microsoft.com/office/word/2018/wordml" xmlns:w16du="http://schemas.microsoft.com/office/word/2023/wordml/word16du" xmlns:w16sdtdh="http://schemas.microsoft.com/office/word/2020/wordml/sdtdatahash" xmlns:w16se="http://schemas.microsoft.com/office/word/2015/wordml/symex" xmlns:wpg="http://schemas.microsoft.com/office/word/2010/wordprocessingGroup" xmlns:wpi="http://schemas.microsoft.com/office/word/2010/wordprocessingInk" xmlns:wne="http://schemas.microsoft.com/office/word/2006/wordml" xmlns:wps="http://schemas.microsoft.com/office/word/2010/wordprocessingShape" mc:Ignorable="w14 w15 w16se w16cid w16 w16cex w16sdtdh wp14">
   <w:body>
     <w:p>
       <w:pPr>
@@ -180,7 +180,7 @@
               <w:ind w:left="360"/>
             </w:pPr>
             <w:r>
-              <w:t>Student 1</w:t>
+              <w:t>Varun Mahesh</w:t>
             </w:r>
           </w:p>
         </w:tc>
@@ -362,13 +362,8 @@
               <w:ind w:left="360"/>
             </w:pPr>
             <w:r>
-              <w:t xml:space="preserve">Shreya </w:t>
+              <w:t>Shreya Madhavan</w:t>
             </w:r>
-            <w:proofErr w:type="spellStart"/>
-            <w:r>
-              <w:t>Madhavan</w:t>
-            </w:r>
-            <w:proofErr w:type="spellEnd"/>
           </w:p>
         </w:tc>
         <w:tc>
@@ -431,6 +426,9 @@
                 <w:numId w:val="6"/>
               </w:numPr>
             </w:pPr>
+            <w:r>
+              <w:t>Fast learner</w:t>
+            </w:r>
           </w:p>
         </w:tc>
         <w:tc>
@@ -474,6 +472,9 @@
                 <w:numId w:val="3"/>
               </w:numPr>
             </w:pPr>
+            <w:r>
+              <w:t>Not experienced with JavaFX</w:t>
+            </w:r>
           </w:p>
         </w:tc>
       </w:tr>
@@ -508,8 +509,6 @@
         </w:rPr>
         <w:t xml:space="preserve"> Establish Group Communication</w:t>
       </w:r>
-      <w:bookmarkStart w:id="0" w:name="_GoBack"/>
-      <w:bookmarkEnd w:id="0"/>
     </w:p>
     <w:p>
       <w:pPr>
@@ -519,7 +518,10 @@
         </w:numPr>
       </w:pPr>
       <w:r>
-        <w:t>We will use Canvas email</w:t>
+        <w:t xml:space="preserve">We will use </w:t>
+      </w:r>
+      <w:r>
+        <w:t>discord</w:t>
       </w:r>
     </w:p>
     <w:p>
@@ -530,7 +532,7 @@
         </w:numPr>
       </w:pPr>
       <w:r>
-        <w:t>And easy communication with social media platforms</w:t>
+        <w:t>In discord you can both easily text and voice call and both of us frequently use discord.</w:t>
       </w:r>
     </w:p>
     <w:p>
@@ -602,13 +604,21 @@
         <w:rPr>
           <w:b/>
         </w:rPr>
-        <w:t>Principles of right action, binding upon the members of a group and serving to guide, control, or</w:t>
+        <w:t xml:space="preserve">Principles of right action, binding upon the members of a group and serving to guide, control, </w:t>
       </w:r>
+      <w:proofErr w:type="spellStart"/>
       <w:r>
         <w:rPr>
           <w:b/>
         </w:rPr>
-        <w:t xml:space="preserve"> regulate proper and acceptable behavior.</w:t>
+        <w:t>oregulate</w:t>
+      </w:r>
+      <w:proofErr w:type="spellEnd"/>
+      <w:r>
+        <w:rPr>
+          <w:b/>
+        </w:rPr>
+        <w:t xml:space="preserve"> proper and acceptable behavior.</w:t>
       </w:r>
     </w:p>
     <w:p>
@@ -644,53 +654,77 @@
         <w:t>You need at least 3 norms</w:t>
       </w:r>
     </w:p>
+    <w:p/>
     <w:p>
       <w:pPr>
-        <w:ind w:left="360"/>
-        <w:rPr>
-          <w:b/>
-        </w:rPr>
-      </w:pPr>
+        <w:pStyle w:val="ListParagraph"/>
+        <w:numPr>
+          <w:ilvl w:val="0"/>
+          <w:numId w:val="9"/>
+        </w:numPr>
+      </w:pPr>
+      <w:r>
+        <w:t>Update the other on updates they made to the game</w:t>
+      </w:r>
     </w:p>
     <w:p>
       <w:pPr>
-        <w:ind w:left="720"/>
-        <w:rPr>
-          <w:b/>
-        </w:rPr>
-      </w:pPr>
+        <w:pStyle w:val="ListParagraph"/>
+        <w:numPr>
+          <w:ilvl w:val="0"/>
+          <w:numId w:val="9"/>
+        </w:numPr>
+      </w:pPr>
+      <w:r>
+        <w:lastRenderedPageBreak/>
+        <w:t>Respectfully</w:t>
+      </w:r>
+      <w:r>
+        <w:t xml:space="preserve"> listen to each other</w:t>
+      </w:r>
     </w:p>
     <w:p>
       <w:pPr>
-        <w:ind w:left="360"/>
-      </w:pPr>
-      <w:bookmarkStart w:id="1" w:name="_gjdgxs" w:colFirst="0" w:colLast="0"/>
-      <w:bookmarkEnd w:id="1"/>
+        <w:pStyle w:val="ListParagraph"/>
+        <w:numPr>
+          <w:ilvl w:val="0"/>
+          <w:numId w:val="9"/>
+        </w:numPr>
+      </w:pPr>
       <w:r>
-        <w:lastRenderedPageBreak/>
-        <w:t xml:space="preserve">We, Varun Mahesh, Shreya </w:t>
+        <w:t>Don’t be distracted</w:t>
+      </w:r>
+    </w:p>
+    <w:p>
+      <w:r>
+        <w:t xml:space="preserve">A consequence is that </w:t>
       </w:r>
       <w:proofErr w:type="spellStart"/>
       <w:r>
-        <w:t>Madhavan</w:t>
+        <w:t>Sakthikumar</w:t>
       </w:r>
       <w:proofErr w:type="spellEnd"/>
       <w:r>
-        <w:t xml:space="preserve">, </w:t>
+        <w:t xml:space="preserve"> will be notified if the partner is not doing their share of work.</w:t>
       </w:r>
+    </w:p>
+    <w:p/>
+    <w:p>
+      <w:pPr>
+        <w:ind w:left="360"/>
+      </w:pPr>
+      <w:bookmarkStart w:id="0" w:name="_gjdgxs" w:colFirst="0" w:colLast="0"/>
+      <w:bookmarkEnd w:id="0"/>
       <w:r>
-        <w:t>as group members of the Software dev. Project Calculator</w:t>
-      </w:r>
-      <w:r>
-        <w:t xml:space="preserve"> agree to follow the above team norms along with class norms to stay committed to </w:t>
+        <w:t xml:space="preserve">We, Varun </w:t>
       </w:r>
       <w:proofErr w:type="gramStart"/>
       <w:r>
-        <w:t>completing  the</w:t>
+        <w:t>Mahesh,</w:t>
       </w:r>
       <w:proofErr w:type="gramEnd"/>
       <w:r>
-        <w:t xml:space="preserve"> tasks on time and as required.</w:t>
+        <w:t xml:space="preserve"> Shreya Madhavan, as group members of the Software dev. Project Calculator agree to follow the above team norms along with class norms to stay committed to completing  the tasks on time and as required.</w:t>
       </w:r>
     </w:p>
     <w:sectPr>
@@ -704,7 +738,7 @@
 </file>
 
 <file path=word/numbering.xml><?xml version="1.0" encoding="utf-8"?>
-<w:numbering xmlns:wpc="http://schemas.microsoft.com/office/word/2010/wordprocessingCanvas" xmlns:cx="http://schemas.microsoft.com/office/drawing/2014/chartex" xmlns:cx1="http://schemas.microsoft.com/office/drawing/2015/9/8/chartex" xmlns:cx2="http://schemas.microsoft.com/office/drawing/2015/10/21/chartex" xmlns:cx3="http://schemas.microsoft.com/office/drawing/2016/5/9/chartex" xmlns:cx4="http://schemas.microsoft.com/office/drawing/2016/5/10/chartex" xmlns:cx5="http://schemas.microsoft.com/office/drawing/2016/5/11/chartex" xmlns:cx6="http://schemas.microsoft.com/office/drawing/2016/5/12/chartex" xmlns:cx7="http://schemas.microsoft.com/office/drawing/2016/5/13/chartex" xmlns:cx8="http://schemas.microsoft.com/office/drawing/2016/5/14/chartex" xmlns:mc="http://schemas.openxmlformats.org/markup-compatibility/2006" xmlns:aink="http://schemas.microsoft.com/office/drawing/2016/ink" xmlns:am3d="http://schemas.microsoft.com/office/drawing/2017/model3d" xmlns:o="urn:schemas-microsoft-com:office:office" xmlns:r="http://schemas.openxmlformats.org/officeDocument/2006/relationships" xmlns:m="http://schemas.openxmlformats.org/officeDocument/2006/math" xmlns:v="urn:schemas-microsoft-com:vml" xmlns:wp14="http://schemas.microsoft.com/office/word/2010/wordprocessingDrawing" xmlns:wp="http://schemas.openxmlformats.org/drawingml/2006/wordprocessingDrawing" xmlns:w10="urn:schemas-microsoft-com:office:word" xmlns:w="http://schemas.openxmlformats.org/wordprocessingml/2006/main" xmlns:w14="http://schemas.microsoft.com/office/word/2010/wordml" xmlns:w15="http://schemas.microsoft.com/office/word/2012/wordml" xmlns:w16cid="http://schemas.microsoft.com/office/word/2016/wordml/cid" xmlns:w16se="http://schemas.microsoft.com/office/word/2015/wordml/symex" xmlns:wpg="http://schemas.microsoft.com/office/word/2010/wordprocessingGroup" xmlns:wpi="http://schemas.microsoft.com/office/word/2010/wordprocessingInk" xmlns:wne="http://schemas.microsoft.com/office/word/2006/wordml" xmlns:wps="http://schemas.microsoft.com/office/word/2010/wordprocessingShape" mc:Ignorable="w14 w15 w16se w16cid wp14">
+<w:numbering xmlns:wpc="http://schemas.microsoft.com/office/word/2010/wordprocessingCanvas" xmlns:cx="http://schemas.microsoft.com/office/drawing/2014/chartex" xmlns:cx1="http://schemas.microsoft.com/office/drawing/2015/9/8/chartex" xmlns:cx2="http://schemas.microsoft.com/office/drawing/2015/10/21/chartex" xmlns:cx3="http://schemas.microsoft.com/office/drawing/2016/5/9/chartex" xmlns:cx4="http://schemas.microsoft.com/office/drawing/2016/5/10/chartex" xmlns:cx5="http://schemas.microsoft.com/office/drawing/2016/5/11/chartex" xmlns:cx6="http://schemas.microsoft.com/office/drawing/2016/5/12/chartex" xmlns:cx7="http://schemas.microsoft.com/office/drawing/2016/5/13/chartex" xmlns:cx8="http://schemas.microsoft.com/office/drawing/2016/5/14/chartex" xmlns:mc="http://schemas.openxmlformats.org/markup-compatibility/2006" xmlns:aink="http://schemas.microsoft.com/office/drawing/2016/ink" xmlns:am3d="http://schemas.microsoft.com/office/drawing/2017/model3d" xmlns:o="urn:schemas-microsoft-com:office:office" xmlns:oel="http://schemas.microsoft.com/office/2019/extlst" xmlns:r="http://schemas.openxmlformats.org/officeDocument/2006/relationships" xmlns:m="http://schemas.openxmlformats.org/officeDocument/2006/math" xmlns:v="urn:schemas-microsoft-com:vml" xmlns:wp14="http://schemas.microsoft.com/office/word/2010/wordprocessingDrawing" xmlns:wp="http://schemas.openxmlformats.org/drawingml/2006/wordprocessingDrawing" xmlns:w10="urn:schemas-microsoft-com:office:word" xmlns:w="http://schemas.openxmlformats.org/wordprocessingml/2006/main" xmlns:w14="http://schemas.microsoft.com/office/word/2010/wordml" xmlns:w15="http://schemas.microsoft.com/office/word/2012/wordml" xmlns:w16cex="http://schemas.microsoft.com/office/word/2018/wordml/cex" xmlns:w16cid="http://schemas.microsoft.com/office/word/2016/wordml/cid" xmlns:w16="http://schemas.microsoft.com/office/word/2018/wordml" xmlns:w16du="http://schemas.microsoft.com/office/word/2023/wordml/word16du" xmlns:w16sdtdh="http://schemas.microsoft.com/office/word/2020/wordml/sdtdatahash" xmlns:w16se="http://schemas.microsoft.com/office/word/2015/wordml/symex" xmlns:wpg="http://schemas.microsoft.com/office/word/2010/wordprocessingGroup" xmlns:wpi="http://schemas.microsoft.com/office/word/2010/wordprocessingInk" xmlns:wne="http://schemas.microsoft.com/office/word/2006/wordml" xmlns:wps="http://schemas.microsoft.com/office/word/2010/wordprocessingShape" mc:Ignorable="w14 w15 w16se w16cid w16 w16cex w16sdtdh wp14">
   <w:abstractNum w:abstractNumId="0" w15:restartNumberingAfterBreak="0">
     <w:nsid w:val="016D611D"/>
     <w:multiLevelType w:val="multilevel"/>
@@ -1405,6 +1439,92 @@
     </w:lvl>
   </w:abstractNum>
   <w:abstractNum w:abstractNumId="6" w15:restartNumberingAfterBreak="0">
+    <w:nsid w:val="5651186D"/>
+    <w:multiLevelType w:val="hybridMultilevel"/>
+    <w:tmpl w:val="68169EC2"/>
+    <w:lvl w:ilvl="0" w:tplc="0409000F">
+      <w:start w:val="1"/>
+      <w:numFmt w:val="decimal"/>
+      <w:lvlText w:val="%1."/>
+      <w:lvlJc w:val="left"/>
+      <w:pPr>
+        <w:ind w:left="720" w:hanging="360"/>
+      </w:pPr>
+    </w:lvl>
+    <w:lvl w:ilvl="1" w:tplc="04090019" w:tentative="1">
+      <w:start w:val="1"/>
+      <w:numFmt w:val="lowerLetter"/>
+      <w:lvlText w:val="%2."/>
+      <w:lvlJc w:val="left"/>
+      <w:pPr>
+        <w:ind w:left="1440" w:hanging="360"/>
+      </w:pPr>
+    </w:lvl>
+    <w:lvl w:ilvl="2" w:tplc="0409001B" w:tentative="1">
+      <w:start w:val="1"/>
+      <w:numFmt w:val="lowerRoman"/>
+      <w:lvlText w:val="%3."/>
+      <w:lvlJc w:val="right"/>
+      <w:pPr>
+        <w:ind w:left="2160" w:hanging="180"/>
+      </w:pPr>
+    </w:lvl>
+    <w:lvl w:ilvl="3" w:tplc="0409000F" w:tentative="1">
+      <w:start w:val="1"/>
+      <w:numFmt w:val="decimal"/>
+      <w:lvlText w:val="%4."/>
+      <w:lvlJc w:val="left"/>
+      <w:pPr>
+        <w:ind w:left="2880" w:hanging="360"/>
+      </w:pPr>
+    </w:lvl>
+    <w:lvl w:ilvl="4" w:tplc="04090019" w:tentative="1">
+      <w:start w:val="1"/>
+      <w:numFmt w:val="lowerLetter"/>
+      <w:lvlText w:val="%5."/>
+      <w:lvlJc w:val="left"/>
+      <w:pPr>
+        <w:ind w:left="3600" w:hanging="360"/>
+      </w:pPr>
+    </w:lvl>
+    <w:lvl w:ilvl="5" w:tplc="0409001B" w:tentative="1">
+      <w:start w:val="1"/>
+      <w:numFmt w:val="lowerRoman"/>
+      <w:lvlText w:val="%6."/>
+      <w:lvlJc w:val="right"/>
+      <w:pPr>
+        <w:ind w:left="4320" w:hanging="180"/>
+      </w:pPr>
+    </w:lvl>
+    <w:lvl w:ilvl="6" w:tplc="0409000F" w:tentative="1">
+      <w:start w:val="1"/>
+      <w:numFmt w:val="decimal"/>
+      <w:lvlText w:val="%7."/>
+      <w:lvlJc w:val="left"/>
+      <w:pPr>
+        <w:ind w:left="5040" w:hanging="360"/>
+      </w:pPr>
+    </w:lvl>
+    <w:lvl w:ilvl="7" w:tplc="04090019" w:tentative="1">
+      <w:start w:val="1"/>
+      <w:numFmt w:val="lowerLetter"/>
+      <w:lvlText w:val="%8."/>
+      <w:lvlJc w:val="left"/>
+      <w:pPr>
+        <w:ind w:left="5760" w:hanging="360"/>
+      </w:pPr>
+    </w:lvl>
+    <w:lvl w:ilvl="8" w:tplc="0409001B" w:tentative="1">
+      <w:start w:val="1"/>
+      <w:numFmt w:val="lowerRoman"/>
+      <w:lvlText w:val="%9."/>
+      <w:lvlJc w:val="right"/>
+      <w:pPr>
+        <w:ind w:left="6480" w:hanging="180"/>
+      </w:pPr>
+    </w:lvl>
+  </w:abstractNum>
+  <w:abstractNum w:abstractNumId="7" w15:restartNumberingAfterBreak="0">
     <w:nsid w:val="68055FDC"/>
     <w:multiLevelType w:val="multilevel"/>
     <w:tmpl w:val="8098E828"/>
@@ -1517,7 +1637,7 @@
       </w:rPr>
     </w:lvl>
   </w:abstractNum>
-  <w:abstractNum w:abstractNumId="7" w15:restartNumberingAfterBreak="0">
+  <w:abstractNum w:abstractNumId="8" w15:restartNumberingAfterBreak="0">
     <w:nsid w:val="79C70BA4"/>
     <w:multiLevelType w:val="multilevel"/>
     <w:tmpl w:val="A0A2162A"/>
@@ -1630,35 +1750,38 @@
       </w:rPr>
     </w:lvl>
   </w:abstractNum>
-  <w:num w:numId="1">
+  <w:num w:numId="1" w16cid:durableId="131363590">
     <w:abstractNumId w:val="4"/>
   </w:num>
-  <w:num w:numId="2">
+  <w:num w:numId="2" w16cid:durableId="1274361830">
     <w:abstractNumId w:val="5"/>
   </w:num>
-  <w:num w:numId="3">
+  <w:num w:numId="3" w16cid:durableId="1424182746">
     <w:abstractNumId w:val="3"/>
   </w:num>
-  <w:num w:numId="4">
+  <w:num w:numId="4" w16cid:durableId="995915686">
     <w:abstractNumId w:val="2"/>
   </w:num>
-  <w:num w:numId="5">
-    <w:abstractNumId w:val="6"/>
-  </w:num>
-  <w:num w:numId="6">
+  <w:num w:numId="5" w16cid:durableId="584531288">
     <w:abstractNumId w:val="7"/>
   </w:num>
-  <w:num w:numId="7">
+  <w:num w:numId="6" w16cid:durableId="1265728429">
+    <w:abstractNumId w:val="8"/>
+  </w:num>
+  <w:num w:numId="7" w16cid:durableId="957369250">
     <w:abstractNumId w:val="0"/>
   </w:num>
-  <w:num w:numId="8">
+  <w:num w:numId="8" w16cid:durableId="1869945968">
     <w:abstractNumId w:val="1"/>
+  </w:num>
+  <w:num w:numId="9" w16cid:durableId="828600713">
+    <w:abstractNumId w:val="6"/>
   </w:num>
 </w:numbering>
 </file>
 
 <file path=word/styles.xml><?xml version="1.0" encoding="utf-8"?>
-<w:styles xmlns:mc="http://schemas.openxmlformats.org/markup-compatibility/2006" xmlns:r="http://schemas.openxmlformats.org/officeDocument/2006/relationships" xmlns:w="http://schemas.openxmlformats.org/wordprocessingml/2006/main" xmlns:w14="http://schemas.microsoft.com/office/word/2010/wordml" xmlns:w15="http://schemas.microsoft.com/office/word/2012/wordml" xmlns:w16cid="http://schemas.microsoft.com/office/word/2016/wordml/cid" xmlns:w16se="http://schemas.microsoft.com/office/word/2015/wordml/symex" mc:Ignorable="w14 w15 w16se w16cid">
+<w:styles xmlns:mc="http://schemas.openxmlformats.org/markup-compatibility/2006" xmlns:r="http://schemas.openxmlformats.org/officeDocument/2006/relationships" xmlns:w="http://schemas.openxmlformats.org/wordprocessingml/2006/main" xmlns:w14="http://schemas.microsoft.com/office/word/2010/wordml" xmlns:w15="http://schemas.microsoft.com/office/word/2012/wordml" xmlns:w16cex="http://schemas.microsoft.com/office/word/2018/wordml/cex" xmlns:w16cid="http://schemas.microsoft.com/office/word/2016/wordml/cid" xmlns:w16="http://schemas.microsoft.com/office/word/2018/wordml" xmlns:w16sdtdh="http://schemas.microsoft.com/office/word/2020/wordml/sdtdatahash" xmlns:w16se="http://schemas.microsoft.com/office/word/2015/wordml/symex" mc:Ignorable="w14 w15 w16se w16cid w16 w16cex w16sdtdh">
   <w:docDefaults>
     <w:rPrDefault>
       <w:rPr>
@@ -1674,7 +1797,7 @@
       </w:pPr>
     </w:pPrDefault>
   </w:docDefaults>
-  <w:latentStyles w:defLockedState="0" w:defUIPriority="99" w:defSemiHidden="0" w:defUnhideWhenUsed="0" w:defQFormat="0" w:count="375">
+  <w:latentStyles w:defLockedState="0" w:defUIPriority="99" w:defSemiHidden="0" w:defUnhideWhenUsed="0" w:defQFormat="0" w:count="376">
     <w:lsdException w:name="Normal" w:uiPriority="0" w:qFormat="1"/>
     <w:lsdException w:name="heading 1" w:uiPriority="9" w:qFormat="1"/>
     <w:lsdException w:name="heading 2" w:semiHidden="1" w:uiPriority="9" w:unhideWhenUsed="1" w:qFormat="1"/>
@@ -1780,7 +1903,6 @@
     <w:lsdException w:name="HTML Sample" w:semiHidden="1" w:unhideWhenUsed="1"/>
     <w:lsdException w:name="HTML Typewriter" w:semiHidden="1" w:unhideWhenUsed="1"/>
     <w:lsdException w:name="HTML Variable" w:semiHidden="1" w:unhideWhenUsed="1"/>
-    <w:lsdException w:name="Normal Table" w:semiHidden="1" w:unhideWhenUsed="1"/>
     <w:lsdException w:name="annotation subject" w:semiHidden="1" w:unhideWhenUsed="1"/>
     <w:lsdException w:name="No List" w:semiHidden="1" w:unhideWhenUsed="1"/>
     <w:lsdException w:name="Outline List 1" w:semiHidden="1" w:unhideWhenUsed="1"/>
@@ -1827,10 +1949,8 @@
     <w:lsdException w:name="Table Subtle 2" w:semiHidden="1" w:unhideWhenUsed="1"/>
     <w:lsdException w:name="Table Web 1" w:semiHidden="1" w:unhideWhenUsed="1"/>
     <w:lsdException w:name="Table Web 2" w:semiHidden="1" w:unhideWhenUsed="1"/>
-    <w:lsdException w:name="Table Web 3" w:semiHidden="1" w:unhideWhenUsed="1"/>
     <w:lsdException w:name="Balloon Text" w:semiHidden="1" w:unhideWhenUsed="1"/>
     <w:lsdException w:name="Table Grid" w:uiPriority="39"/>
-    <w:lsdException w:name="Table Theme" w:semiHidden="1" w:unhideWhenUsed="1"/>
     <w:lsdException w:name="Placeholder Text" w:semiHidden="1"/>
     <w:lsdException w:name="No Spacing" w:uiPriority="1" w:qFormat="1"/>
     <w:lsdException w:name="Light Shading" w:uiPriority="60"/>
@@ -2050,6 +2170,7 @@
     <w:lsdException w:name="Smart Hyperlink" w:semiHidden="1" w:unhideWhenUsed="1"/>
     <w:lsdException w:name="Hashtag" w:semiHidden="1" w:unhideWhenUsed="1"/>
     <w:lsdException w:name="Unresolved Mention" w:semiHidden="1" w:unhideWhenUsed="1"/>
+    <w:lsdException w:name="Smart Link" w:semiHidden="1" w:unhideWhenUsed="1"/>
   </w:latentStyles>
   <w:style w:type="paragraph" w:default="1" w:styleId="Normal">
     <w:name w:val="Normal"/>
@@ -2256,6 +2377,17 @@
       <w:sz w:val="24"/>
       <w:szCs w:val="24"/>
     </w:rPr>
+  </w:style>
+  <w:style w:type="paragraph" w:styleId="ListParagraph">
+    <w:name w:val="List Paragraph"/>
+    <w:basedOn w:val="Normal"/>
+    <w:uiPriority w:val="34"/>
+    <w:qFormat/>
+    <w:rsid w:val="008519D4"/>
+    <w:pPr>
+      <w:ind w:left="720"/>
+      <w:contextualSpacing/>
+    </w:pPr>
   </w:style>
 </w:styles>
 </file>

</xml_diff>